<commit_message>
Design interfacce, diagramma classi
</commit_message>
<xml_diff>
--- a/3_Documentazione (word e pdf)/Documentazione_Unitys_Pac-Man.docx
+++ b/3_Documentazione (word e pdf)/Documentazione_Unitys_Pac-Man.docx
@@ -3667,17 +3667,15 @@
       <w:pPr>
         <w:pStyle w:val="Titolo1"/>
       </w:pPr>
-      <w:bookmarkStart w:id="4" w:name="_GoBack"/>
-      <w:bookmarkEnd w:id="4"/>
       <w:r>
         <w:br w:type="page"/>
       </w:r>
-      <w:bookmarkStart w:id="5" w:name="_Toc94790445"/>
+      <w:bookmarkStart w:id="4" w:name="_Toc94790445"/>
       <w:r>
         <w:lastRenderedPageBreak/>
         <w:t>Analisi</w:t>
       </w:r>
-      <w:bookmarkEnd w:id="5"/>
+      <w:bookmarkEnd w:id="4"/>
     </w:p>
     <w:p>
       <w:pPr>
@@ -3686,14 +3684,14 @@
           <w:lang w:val="it-CH"/>
         </w:rPr>
       </w:pPr>
-      <w:bookmarkStart w:id="6" w:name="_Toc94790446"/>
+      <w:bookmarkStart w:id="5" w:name="_Toc94790446"/>
       <w:r>
         <w:rPr>
           <w:lang w:val="it-CH"/>
         </w:rPr>
         <w:t>Analisi del dominio</w:t>
       </w:r>
-      <w:bookmarkEnd w:id="6"/>
+      <w:bookmarkEnd w:id="5"/>
     </w:p>
     <w:p>
       <w:r>
@@ -3804,14 +3802,14 @@
           <w:lang w:val="it-CH"/>
         </w:rPr>
       </w:pPr>
-      <w:bookmarkStart w:id="7" w:name="_Toc94790447"/>
+      <w:bookmarkStart w:id="6" w:name="_Toc94790447"/>
       <w:r>
         <w:rPr>
           <w:lang w:val="it-CH"/>
         </w:rPr>
         <w:t>Analisi e specifica dei requisiti</w:t>
       </w:r>
-      <w:bookmarkEnd w:id="7"/>
+      <w:bookmarkEnd w:id="6"/>
     </w:p>
     <w:p>
       <w:r>
@@ -4637,7 +4635,7 @@
           <w:szCs w:val="16"/>
         </w:rPr>
       </w:pPr>
-      <w:bookmarkStart w:id="8" w:name="_Toc94790448"/>
+      <w:bookmarkStart w:id="7" w:name="_Toc94790448"/>
     </w:p>
     <w:p>
       <w:pPr>
@@ -6020,7 +6018,6 @@
         <w:br w:type="page"/>
       </w:r>
     </w:p>
-    <w:p/>
     <w:tbl>
       <w:tblPr>
         <w:tblW w:w="9580" w:type="dxa"/>
@@ -6074,6 +6071,7 @@
                 <w:sz w:val="16"/>
                 <w:szCs w:val="16"/>
               </w:rPr>
+              <w:lastRenderedPageBreak/>
               <w:t>ID: REQ-06</w:t>
             </w:r>
           </w:p>
@@ -7190,7 +7188,6 @@
         <w:br w:type="page"/>
       </w:r>
     </w:p>
-    <w:p/>
     <w:tbl>
       <w:tblPr>
         <w:tblW w:w="9580" w:type="dxa"/>
@@ -7244,6 +7241,7 @@
                 <w:sz w:val="16"/>
                 <w:szCs w:val="16"/>
               </w:rPr>
+              <w:lastRenderedPageBreak/>
               <w:t>ID: REQ-08</w:t>
             </w:r>
           </w:p>
@@ -8481,7 +8479,6 @@
         <w:br w:type="page"/>
       </w:r>
     </w:p>
-    <w:p/>
     <w:tbl>
       <w:tblPr>
         <w:tblW w:w="9580" w:type="dxa"/>
@@ -8535,6 +8532,7 @@
                 <w:sz w:val="16"/>
                 <w:szCs w:val="16"/>
               </w:rPr>
+              <w:lastRenderedPageBreak/>
               <w:t>ID: REQ-</w:t>
             </w:r>
             <w:r>
@@ -8939,7 +8937,7 @@
           </w:p>
         </w:tc>
       </w:tr>
-      <w:bookmarkEnd w:id="8"/>
+      <w:bookmarkEnd w:id="7"/>
     </w:tbl>
     <w:p/>
     <w:p>
@@ -9036,7 +9034,7 @@
           <w:lang w:val="it-CH"/>
         </w:rPr>
       </w:pPr>
-      <w:bookmarkStart w:id="9" w:name="_Toc94790449"/>
+      <w:bookmarkStart w:id="8" w:name="_Toc94790449"/>
       <w:r>
         <w:rPr>
           <w:lang w:val="it-CH"/>
@@ -9044,7 +9042,7 @@
         <w:lastRenderedPageBreak/>
         <w:t>Use case</w:t>
       </w:r>
-      <w:bookmarkEnd w:id="9"/>
+      <w:bookmarkEnd w:id="8"/>
     </w:p>
     <w:p>
       <w:r>
@@ -9161,7 +9159,6 @@
         <w:t>Si occupa di generare la mappa randomica e muovere l’AI, usando l’algoritmo trova la strada più corta per arrivare al giocatore e la segue, se invece il giocatore ha consumato una super-pillola trova la strada più efficace per scappare dal giocatore.</w:t>
       </w:r>
     </w:p>
-    <w:p/>
     <w:p>
       <w:pPr>
         <w:pStyle w:val="Titolo2"/>
@@ -9169,14 +9166,15 @@
           <w:lang w:val="it-CH"/>
         </w:rPr>
       </w:pPr>
-      <w:bookmarkStart w:id="10" w:name="_Toc94790450"/>
+      <w:bookmarkStart w:id="9" w:name="_Toc94790450"/>
       <w:r>
         <w:rPr>
           <w:lang w:val="it-CH"/>
         </w:rPr>
+        <w:lastRenderedPageBreak/>
         <w:t>Pianificazione</w:t>
       </w:r>
-      <w:bookmarkEnd w:id="10"/>
+      <w:bookmarkEnd w:id="9"/>
     </w:p>
     <w:p>
       <w:pPr>
@@ -9194,9 +9192,9 @@
           <w:noProof/>
         </w:rPr>
         <w:drawing>
-          <wp:inline distT="0" distB="0" distL="0" distR="0" wp14:anchorId="7A41D25C" wp14:editId="064B4090">
-            <wp:extent cx="8531225" cy="4132629"/>
-            <wp:effectExtent l="19050" t="19050" r="22225" b="20320"/>
+          <wp:inline distT="0" distB="0" distL="0" distR="0" wp14:anchorId="7A41D25C" wp14:editId="086A4879">
+            <wp:extent cx="9196597" cy="4454943"/>
+            <wp:effectExtent l="19050" t="19050" r="24130" b="22225"/>
             <wp:docPr id="1" name="Immagine 1"/>
             <wp:cNvGraphicFramePr>
               <a:graphicFrameLocks xmlns:a="http://schemas.openxmlformats.org/drawingml/2006/main" noChangeAspect="1"/>
@@ -9217,7 +9215,7 @@
                   <pic:spPr>
                     <a:xfrm>
                       <a:off x="0" y="0"/>
-                      <a:ext cx="8531225" cy="4132629"/>
+                      <a:ext cx="9230295" cy="4471267"/>
                     </a:xfrm>
                     <a:prstGeom prst="rect">
                       <a:avLst/>
@@ -9235,7 +9233,6 @@
         </w:drawing>
       </w:r>
     </w:p>
-    <w:p/>
     <w:p>
       <w:pPr>
         <w:sectPr>
@@ -9261,14 +9258,14 @@
           <w:lang w:val="it-CH"/>
         </w:rPr>
       </w:pPr>
-      <w:bookmarkStart w:id="11" w:name="_Toc94790451"/>
+      <w:bookmarkStart w:id="10" w:name="_Toc94790451"/>
       <w:r>
         <w:rPr>
           <w:lang w:val="it-CH"/>
         </w:rPr>
         <w:t>Analisi dei mezzi</w:t>
       </w:r>
-      <w:bookmarkEnd w:id="11"/>
+      <w:bookmarkEnd w:id="10"/>
     </w:p>
     <w:p>
       <w:pPr>
@@ -9277,16 +9274,16 @@
           <w:lang w:val="it-CH"/>
         </w:rPr>
       </w:pPr>
-      <w:bookmarkStart w:id="12" w:name="_Toc413411419"/>
-      <w:bookmarkStart w:id="13" w:name="_Toc94790452"/>
+      <w:bookmarkStart w:id="11" w:name="_Toc413411419"/>
+      <w:bookmarkStart w:id="12" w:name="_Toc94790452"/>
       <w:r>
         <w:rPr>
           <w:lang w:val="it-CH"/>
         </w:rPr>
         <w:t>Software</w:t>
       </w:r>
+      <w:bookmarkEnd w:id="11"/>
       <w:bookmarkEnd w:id="12"/>
-      <w:bookmarkEnd w:id="13"/>
     </w:p>
     <w:p>
       <w:r>
@@ -9386,16 +9383,16 @@
           <w:lang w:val="it-CH"/>
         </w:rPr>
       </w:pPr>
-      <w:bookmarkStart w:id="14" w:name="_Toc413411420"/>
-      <w:bookmarkStart w:id="15" w:name="_Toc94790453"/>
+      <w:bookmarkStart w:id="13" w:name="_Toc413411420"/>
+      <w:bookmarkStart w:id="14" w:name="_Toc94790453"/>
       <w:r>
         <w:rPr>
           <w:lang w:val="it-CH"/>
         </w:rPr>
         <w:t>Hardware</w:t>
       </w:r>
+      <w:bookmarkEnd w:id="13"/>
       <w:bookmarkEnd w:id="14"/>
-      <w:bookmarkEnd w:id="15"/>
     </w:p>
     <w:p>
       <w:r>
@@ -9437,18 +9434,21 @@
       <w:r>
         <w:t xml:space="preserve">Scheda video: </w:t>
       </w:r>
+      <w:r>
+        <w:t>Intel(R) UHD Graphics 630</w:t>
+      </w:r>
     </w:p>
     <w:p>
       <w:pPr>
         <w:pStyle w:val="Titolo1"/>
       </w:pPr>
-      <w:bookmarkStart w:id="16" w:name="_Toc429059808"/>
-      <w:bookmarkStart w:id="17" w:name="_Toc94790454"/>
+      <w:bookmarkStart w:id="15" w:name="_Toc429059808"/>
+      <w:bookmarkStart w:id="16" w:name="_Toc94790454"/>
       <w:r>
         <w:t>Progettazione</w:t>
       </w:r>
+      <w:bookmarkEnd w:id="15"/>
       <w:bookmarkEnd w:id="16"/>
-      <w:bookmarkEnd w:id="17"/>
     </w:p>
     <w:p>
       <w:pPr>
@@ -9457,16 +9457,16 @@
           <w:lang w:val="it-CH"/>
         </w:rPr>
       </w:pPr>
-      <w:bookmarkStart w:id="18" w:name="_Toc429059809"/>
-      <w:bookmarkStart w:id="19" w:name="_Toc94790455"/>
+      <w:bookmarkStart w:id="17" w:name="_Toc429059809"/>
+      <w:bookmarkStart w:id="18" w:name="_Toc94790455"/>
       <w:r>
         <w:rPr>
           <w:lang w:val="it-CH"/>
         </w:rPr>
         <w:t>Design dell’architettura del sistema</w:t>
       </w:r>
+      <w:bookmarkEnd w:id="17"/>
       <w:bookmarkEnd w:id="18"/>
-      <w:bookmarkEnd w:id="19"/>
     </w:p>
     <w:p>
       <w:r>
@@ -9532,129 +9532,505 @@
       <w:proofErr w:type="spellEnd"/>
     </w:p>
     <w:p>
-      <w:pPr>
-        <w:pStyle w:val="Titolo2"/>
-        <w:rPr>
-          <w:lang w:val="it-CH"/>
-        </w:rPr>
-      </w:pPr>
-      <w:bookmarkStart w:id="20" w:name="_Toc429059811"/>
-      <w:bookmarkStart w:id="21" w:name="_Toc94790457"/>
-      <w:r>
-        <w:rPr>
-          <w:lang w:val="it-CH"/>
-        </w:rPr>
-        <w:t>Design delle interfacce</w:t>
-      </w:r>
-      <w:bookmarkEnd w:id="20"/>
-      <w:bookmarkEnd w:id="21"/>
+      <w:r>
+        <w:br w:type="page"/>
+      </w:r>
     </w:p>
     <w:p>
-      <w:r>
-        <w:t xml:space="preserve">Descrizione delle interfacce interne ed esterne del sistema e dell’interfaccia utente. La progettazione delle interfacce è basata sulle informazioni ricavate durante la fase di analisi e realizzata tramite </w:t>
-      </w:r>
-      <w:proofErr w:type="spellStart"/>
-      <w:r>
-        <w:t>mockups</w:t>
-      </w:r>
-      <w:proofErr w:type="spellEnd"/>
-      <w:r>
-        <w:t>.</w:t>
-      </w:r>
+      <w:pPr>
+        <w:pStyle w:val="Titolo2"/>
+        <w:rPr>
+          <w:lang w:val="it-CH"/>
+        </w:rPr>
+      </w:pPr>
+      <w:bookmarkStart w:id="19" w:name="_Toc429059811"/>
+      <w:bookmarkStart w:id="20" w:name="_Toc94790457"/>
+      <w:r>
+        <w:rPr>
+          <w:lang w:val="it-CH"/>
+        </w:rPr>
+        <w:lastRenderedPageBreak/>
+        <w:t>Design delle interfacce</w:t>
+      </w:r>
+      <w:bookmarkEnd w:id="19"/>
+      <w:bookmarkEnd w:id="20"/>
     </w:p>
     <w:p>
       <w:pPr>
-        <w:pStyle w:val="Titolo2"/>
-        <w:rPr>
-          <w:lang w:val="it-CH"/>
-        </w:rPr>
-      </w:pPr>
-      <w:bookmarkStart w:id="22" w:name="_Toc429059812"/>
-      <w:bookmarkStart w:id="23" w:name="_Toc94790458"/>
-      <w:r>
-        <w:rPr>
-          <w:lang w:val="it-CH"/>
-        </w:rPr>
-        <w:t>Design procedurale</w:t>
-      </w:r>
-      <w:bookmarkEnd w:id="22"/>
-      <w:bookmarkEnd w:id="23"/>
-    </w:p>
-    <w:p>
-      <w:r>
-        <w:t>Descrive i concetti dettagliati dell’architettura/sviluppo utilizzando ad esempio:</w:t>
-      </w:r>
-    </w:p>
-    <w:p>
-      <w:pPr>
-        <w:numPr>
-          <w:ilvl w:val="0"/>
-          <w:numId w:val="11"/>
-        </w:numPr>
-      </w:pPr>
-      <w:r>
-        <w:t>Diagrammi di flusso e Nassi.</w:t>
-      </w:r>
-    </w:p>
-    <w:p>
-      <w:pPr>
-        <w:numPr>
-          <w:ilvl w:val="0"/>
-          <w:numId w:val="11"/>
-        </w:numPr>
-      </w:pPr>
-      <w:r>
-        <w:t>Tabelle.</w:t>
-      </w:r>
-    </w:p>
-    <w:p>
-      <w:pPr>
-        <w:numPr>
-          <w:ilvl w:val="0"/>
-          <w:numId w:val="11"/>
-        </w:numPr>
-      </w:pPr>
-      <w:r>
-        <w:t>Classi e metodi.</w:t>
-      </w:r>
-    </w:p>
-    <w:p>
-      <w:pPr>
-        <w:numPr>
-          <w:ilvl w:val="0"/>
-          <w:numId w:val="11"/>
-        </w:numPr>
-      </w:pPr>
-      <w:r>
-        <w:t xml:space="preserve">Tabelle di </w:t>
-      </w:r>
-      <w:proofErr w:type="spellStart"/>
-      <w:r>
-        <w:t>routing</w:t>
-      </w:r>
-      <w:proofErr w:type="spellEnd"/>
-    </w:p>
-    <w:p>
-      <w:pPr>
-        <w:numPr>
-          <w:ilvl w:val="0"/>
-          <w:numId w:val="11"/>
-        </w:numPr>
-      </w:pPr>
-      <w:r>
-        <w:t>Diritti di accesso a condivisioni …</w:t>
+        <w:pStyle w:val="Titolo3"/>
+      </w:pPr>
+      <w:r>
+        <w:t>Interfaccia pagina home</w:t>
       </w:r>
     </w:p>
     <w:p/>
     <w:p>
-      <w:r>
-        <w:t>Questi documenti permetteranno di rappresentare i dettagli procedurali per la realizzazione del prodotto.</w:t>
+      <w:pPr>
+        <w:jc w:val="center"/>
+      </w:pPr>
+      <w:r>
+        <w:rPr>
+          <w:noProof/>
+        </w:rPr>
+        <w:drawing>
+          <wp:inline distT="0" distB="0" distL="0" distR="0" wp14:anchorId="073FC9B8" wp14:editId="2F7F9AF5">
+            <wp:extent cx="3848986" cy="2569452"/>
+            <wp:effectExtent l="19050" t="19050" r="18415" b="21590"/>
+            <wp:docPr id="28" name="Immagine 28"/>
+            <wp:cNvGraphicFramePr>
+              <a:graphicFrameLocks xmlns:a="http://schemas.openxmlformats.org/drawingml/2006/main" noChangeAspect="1"/>
+            </wp:cNvGraphicFramePr>
+            <a:graphic xmlns:a="http://schemas.openxmlformats.org/drawingml/2006/main">
+              <a:graphicData uri="http://schemas.openxmlformats.org/drawingml/2006/picture">
+                <pic:pic xmlns:pic="http://schemas.openxmlformats.org/drawingml/2006/picture">
+                  <pic:nvPicPr>
+                    <pic:cNvPr id="1" name=""/>
+                    <pic:cNvPicPr/>
+                  </pic:nvPicPr>
+                  <pic:blipFill>
+                    <a:blip r:embed="rId18"/>
+                    <a:stretch>
+                      <a:fillRect/>
+                    </a:stretch>
+                  </pic:blipFill>
+                  <pic:spPr>
+                    <a:xfrm>
+                      <a:off x="0" y="0"/>
+                      <a:ext cx="3868312" cy="2582353"/>
+                    </a:xfrm>
+                    <a:prstGeom prst="rect">
+                      <a:avLst/>
+                    </a:prstGeom>
+                    <a:ln>
+                      <a:solidFill>
+                        <a:schemeClr val="tx1"/>
+                      </a:solidFill>
+                    </a:ln>
+                  </pic:spPr>
+                </pic:pic>
+              </a:graphicData>
+            </a:graphic>
+          </wp:inline>
+        </w:drawing>
+      </w:r>
+    </w:p>
+    <w:p>
+      <w:pPr>
+        <w:pStyle w:val="Titolo2"/>
+        <w:numPr>
+          <w:ilvl w:val="0"/>
+          <w:numId w:val="0"/>
+        </w:numPr>
+        <w:rPr>
+          <w:b w:val="0"/>
+          <w:lang w:val="it-CH"/>
+        </w:rPr>
+      </w:pPr>
+      <w:r>
+        <w:rPr>
+          <w:b w:val="0"/>
+          <w:lang w:val="it-CH"/>
+        </w:rPr>
+        <w:t>Bottoni per iniziare la partita, andare alla pagina delle opzioni od uscire dal gioco.</w:t>
+      </w:r>
+      <w:r>
+        <w:rPr>
+          <w:b w:val="0"/>
+          <w:lang w:val="it-CH"/>
+        </w:rPr>
+        <w:t xml:space="preserve"> </w:t>
+      </w:r>
+    </w:p>
+    <w:p>
+      <w:pPr>
+        <w:pStyle w:val="Titolo3"/>
+      </w:pPr>
+      <w:r>
+        <w:t xml:space="preserve">Interfaccia pagina </w:t>
+      </w:r>
+      <w:r>
+        <w:t>Opzioni</w:t>
+      </w:r>
+    </w:p>
+    <w:p>
+      <w:pPr>
+        <w:jc w:val="center"/>
+      </w:pPr>
+      <w:r>
+        <w:rPr>
+          <w:noProof/>
+        </w:rPr>
+        <w:drawing>
+          <wp:inline distT="0" distB="0" distL="0" distR="0" wp14:anchorId="66667AB3" wp14:editId="6B5446D0">
+            <wp:extent cx="3891516" cy="2622473"/>
+            <wp:effectExtent l="19050" t="19050" r="13970" b="26035"/>
+            <wp:docPr id="30" name="Immagine 30"/>
+            <wp:cNvGraphicFramePr>
+              <a:graphicFrameLocks xmlns:a="http://schemas.openxmlformats.org/drawingml/2006/main" noChangeAspect="1"/>
+            </wp:cNvGraphicFramePr>
+            <a:graphic xmlns:a="http://schemas.openxmlformats.org/drawingml/2006/main">
+              <a:graphicData uri="http://schemas.openxmlformats.org/drawingml/2006/picture">
+                <pic:pic xmlns:pic="http://schemas.openxmlformats.org/drawingml/2006/picture">
+                  <pic:nvPicPr>
+                    <pic:cNvPr id="1" name=""/>
+                    <pic:cNvPicPr/>
+                  </pic:nvPicPr>
+                  <pic:blipFill>
+                    <a:blip r:embed="rId19"/>
+                    <a:stretch>
+                      <a:fillRect/>
+                    </a:stretch>
+                  </pic:blipFill>
+                  <pic:spPr>
+                    <a:xfrm>
+                      <a:off x="0" y="0"/>
+                      <a:ext cx="3932660" cy="2650200"/>
+                    </a:xfrm>
+                    <a:prstGeom prst="rect">
+                      <a:avLst/>
+                    </a:prstGeom>
+                    <a:ln>
+                      <a:solidFill>
+                        <a:schemeClr val="tx1"/>
+                      </a:solidFill>
+                    </a:ln>
+                  </pic:spPr>
+                </pic:pic>
+              </a:graphicData>
+            </a:graphic>
+          </wp:inline>
+        </w:drawing>
       </w:r>
     </w:p>
     <w:p/>
     <w:p>
       <w:r>
+        <w:t>Pagina opzioni in cui si possono modificare le variabili di gioco.</w:t>
+      </w:r>
+    </w:p>
+    <w:p>
+      <w:r>
         <w:br w:type="page"/>
+      </w:r>
+    </w:p>
+    <w:p>
+      <w:pPr>
+        <w:pStyle w:val="Titolo3"/>
+      </w:pPr>
+      <w:r>
+        <w:lastRenderedPageBreak/>
+        <w:t xml:space="preserve">Interfaccia pagina </w:t>
+      </w:r>
+      <w:r>
+        <w:t>di gioco</w:t>
+      </w:r>
+    </w:p>
+    <w:p>
+      <w:pPr>
+        <w:jc w:val="center"/>
+        <w:rPr>
+          <w:lang w:val="it-IT"/>
+        </w:rPr>
+      </w:pPr>
+      <w:r>
+        <w:rPr>
+          <w:noProof/>
+        </w:rPr>
+        <w:drawing>
+          <wp:inline distT="0" distB="0" distL="0" distR="0" wp14:anchorId="11039A00" wp14:editId="7BA9F6E4">
+            <wp:extent cx="3880883" cy="4598027"/>
+            <wp:effectExtent l="0" t="0" r="5715" b="0"/>
+            <wp:docPr id="31" name="Immagine 31"/>
+            <wp:cNvGraphicFramePr>
+              <a:graphicFrameLocks xmlns:a="http://schemas.openxmlformats.org/drawingml/2006/main" noChangeAspect="1"/>
+            </wp:cNvGraphicFramePr>
+            <a:graphic xmlns:a="http://schemas.openxmlformats.org/drawingml/2006/main">
+              <a:graphicData uri="http://schemas.openxmlformats.org/drawingml/2006/picture">
+                <pic:pic xmlns:pic="http://schemas.openxmlformats.org/drawingml/2006/picture">
+                  <pic:nvPicPr>
+                    <pic:cNvPr id="1" name=""/>
+                    <pic:cNvPicPr/>
+                  </pic:nvPicPr>
+                  <pic:blipFill>
+                    <a:blip r:embed="rId20"/>
+                    <a:stretch>
+                      <a:fillRect/>
+                    </a:stretch>
+                  </pic:blipFill>
+                  <pic:spPr>
+                    <a:xfrm>
+                      <a:off x="0" y="0"/>
+                      <a:ext cx="3933584" cy="4660467"/>
+                    </a:xfrm>
+                    <a:prstGeom prst="rect">
+                      <a:avLst/>
+                    </a:prstGeom>
+                  </pic:spPr>
+                </pic:pic>
+              </a:graphicData>
+            </a:graphic>
+          </wp:inline>
+        </w:drawing>
+      </w:r>
+    </w:p>
+    <w:p>
+      <w:pPr>
+        <w:rPr>
+          <w:lang w:val="it-IT"/>
+        </w:rPr>
+      </w:pPr>
+    </w:p>
+    <w:p>
+      <w:pPr>
+        <w:rPr>
+          <w:lang w:val="it-IT"/>
+        </w:rPr>
+      </w:pPr>
+      <w:r>
+        <w:rPr>
+          <w:lang w:val="it-IT"/>
+        </w:rPr>
+        <w:t>Pagina di gioco con il labirinto ed il personaggio da muovere in centro ed i comandi sotto.</w:t>
+      </w:r>
+      <w:r>
+        <w:rPr>
+          <w:lang w:val="it-IT"/>
+        </w:rPr>
+        <w:br/>
+        <w:t>In cima alla pagina a sinistra ci sono il numero di vite rimaste, in centro c’è il miglior punteggio ottenuto, ed ha destra il punteggio corrente della partita.</w:t>
+      </w:r>
+    </w:p>
+    <w:p>
+      <w:pPr>
+        <w:pStyle w:val="Titolo2"/>
+        <w:rPr>
+          <w:lang w:val="it-CH"/>
+        </w:rPr>
+      </w:pPr>
+      <w:bookmarkStart w:id="21" w:name="_Toc429059812"/>
+      <w:bookmarkStart w:id="22" w:name="_Toc94790458"/>
+      <w:r>
+        <w:rPr>
+          <w:lang w:val="it-CH"/>
+        </w:rPr>
+        <w:lastRenderedPageBreak/>
+        <w:t>Design procedurale</w:t>
+      </w:r>
+      <w:bookmarkEnd w:id="21"/>
+      <w:bookmarkEnd w:id="22"/>
+    </w:p>
+    <w:p>
+      <w:pPr>
+        <w:jc w:val="center"/>
+      </w:pPr>
+      <w:r>
+        <w:rPr>
+          <w:noProof/>
+        </w:rPr>
+        <w:drawing>
+          <wp:inline distT="0" distB="0" distL="0" distR="0" wp14:anchorId="4F81B372" wp14:editId="5B93AB23">
+            <wp:extent cx="4121075" cy="7806519"/>
+            <wp:effectExtent l="19050" t="19050" r="13335" b="23495"/>
+            <wp:docPr id="25" name="Immagine 25"/>
+            <wp:cNvGraphicFramePr>
+              <a:graphicFrameLocks xmlns:a="http://schemas.openxmlformats.org/drawingml/2006/main" noChangeAspect="1"/>
+            </wp:cNvGraphicFramePr>
+            <a:graphic xmlns:a="http://schemas.openxmlformats.org/drawingml/2006/main">
+              <a:graphicData uri="http://schemas.openxmlformats.org/drawingml/2006/picture">
+                <pic:pic xmlns:pic="http://schemas.openxmlformats.org/drawingml/2006/picture">
+                  <pic:nvPicPr>
+                    <pic:cNvPr id="0" name="Picture 1"/>
+                    <pic:cNvPicPr>
+                      <a:picLocks noChangeAspect="1" noChangeArrowheads="1"/>
+                    </pic:cNvPicPr>
+                  </pic:nvPicPr>
+                  <pic:blipFill>
+                    <a:blip r:embed="rId21">
+                      <a:extLst>
+                        <a:ext uri="{28A0092B-C50C-407E-A947-70E740481C1C}">
+                          <a14:useLocalDpi xmlns:a14="http://schemas.microsoft.com/office/drawing/2010/main" val="0"/>
+                        </a:ext>
+                      </a:extLst>
+                    </a:blip>
+                    <a:srcRect/>
+                    <a:stretch>
+                      <a:fillRect/>
+                    </a:stretch>
+                  </pic:blipFill>
+                  <pic:spPr bwMode="auto">
+                    <a:xfrm>
+                      <a:off x="0" y="0"/>
+                      <a:ext cx="4127610" cy="7818898"/>
+                    </a:xfrm>
+                    <a:prstGeom prst="rect">
+                      <a:avLst/>
+                    </a:prstGeom>
+                    <a:noFill/>
+                    <a:ln>
+                      <a:solidFill>
+                        <a:schemeClr val="tx1"/>
+                      </a:solidFill>
+                    </a:ln>
+                  </pic:spPr>
+                </pic:pic>
+              </a:graphicData>
+            </a:graphic>
+          </wp:inline>
+        </w:drawing>
+      </w:r>
+    </w:p>
+    <w:p>
+      <w:r>
+        <w:br w:type="page"/>
+      </w:r>
+    </w:p>
+    <w:p>
+      <w:r>
+        <w:lastRenderedPageBreak/>
+        <w:t xml:space="preserve">Ci sono </w:t>
+      </w:r>
+      <w:r>
+        <w:t>3</w:t>
+      </w:r>
+      <w:r>
+        <w:t xml:space="preserve"> </w:t>
+      </w:r>
+      <w:r>
+        <w:t>classi</w:t>
+      </w:r>
+      <w:r>
+        <w:t>:</w:t>
+      </w:r>
+    </w:p>
+    <w:p>
+      <w:pPr>
+        <w:pStyle w:val="Paragrafoelenco"/>
+        <w:numPr>
+          <w:ilvl w:val="0"/>
+          <w:numId w:val="47"/>
+        </w:numPr>
+      </w:pPr>
+      <w:r>
+        <w:rPr>
+          <w:b/>
+        </w:rPr>
+        <w:t>Game</w:t>
+      </w:r>
+      <w:r>
+        <w:rPr>
+          <w:b/>
+        </w:rPr>
+        <w:t>:</w:t>
+      </w:r>
+      <w:r>
+        <w:t xml:space="preserve"> </w:t>
+      </w:r>
+      <w:r>
+        <w:t>Contiene tutti i parametri modificabili del gioco</w:t>
+      </w:r>
+      <w:r>
+        <w:t xml:space="preserve"> e decrementa le vite quando il giocatore viene preso.</w:t>
+      </w:r>
+      <w:r>
+        <w:br/>
+        <w:t>Genera</w:t>
+      </w:r>
+      <w:r>
+        <w:t xml:space="preserve"> </w:t>
+      </w:r>
+      <w:r>
+        <w:t>il labirinto e ci inserisce dentro le pillole e super-pillole ed incrementa il punteggio.</w:t>
+      </w:r>
+      <w:r>
+        <w:br/>
+        <w:t>Resetta i personaggi quando il giocatore od il fantasma viene preso.</w:t>
+      </w:r>
+      <w:r>
+        <w:br/>
+        <w:t>Gestisce il menu di pausa permettendo al giocatore di uscire o resettare la partita.</w:t>
+      </w:r>
+      <w:r>
+        <w:br/>
+        <w:t>Controlla che il giocatore vinca, e quindi genera una nuova mappa aumentando vite e punteggio, o perde la partita e quindi manda il giocatore alla pagina di game over.</w:t>
+      </w:r>
+    </w:p>
+    <w:p>
+      <w:pPr>
+        <w:pStyle w:val="Paragrafoelenco"/>
+        <w:numPr>
+          <w:ilvl w:val="0"/>
+          <w:numId w:val="47"/>
+        </w:numPr>
+      </w:pPr>
+      <w:r>
+        <w:rPr>
+          <w:b/>
+        </w:rPr>
+        <w:t>Player</w:t>
+      </w:r>
+      <w:r>
+        <w:rPr>
+          <w:b/>
+        </w:rPr>
+        <w:t>:</w:t>
+      </w:r>
+      <w:r>
+        <w:t xml:space="preserve"> Ha dentro</w:t>
+      </w:r>
+      <w:r>
+        <w:t xml:space="preserve"> i metodi per far mangiare le pillole e le super pillole dal giocatore ed i metodi per controllare che i personaggi rimangano dentro il labirinto quando si muovono.</w:t>
+      </w:r>
+    </w:p>
+    <w:p>
+      <w:pPr>
+        <w:pStyle w:val="Paragrafoelenco"/>
+        <w:numPr>
+          <w:ilvl w:val="0"/>
+          <w:numId w:val="47"/>
+        </w:numPr>
+        <w:sectPr>
+          <w:headerReference w:type="even" r:id="rId22"/>
+          <w:headerReference w:type="default" r:id="rId23"/>
+          <w:footerReference w:type="default" r:id="rId24"/>
+          <w:headerReference w:type="first" r:id="rId25"/>
+          <w:footerReference w:type="first" r:id="rId26"/>
+          <w:pgSz w:w="11906" w:h="16838"/>
+          <w:pgMar w:top="1985" w:right="1134" w:bottom="1418" w:left="1134" w:header="567" w:footer="567" w:gutter="0"/>
+          <w:pgNumType w:start="1"/>
+          <w:cols w:space="720"/>
+          <w:titlePg/>
+        </w:sectPr>
+      </w:pPr>
+      <w:r>
+        <w:rPr>
+          <w:b/>
+        </w:rPr>
+        <w:t>Blinky</w:t>
+      </w:r>
+      <w:r>
+        <w:rPr>
+          <w:b/>
+        </w:rPr>
+        <w:t>:</w:t>
+      </w:r>
+      <w:r>
+        <w:t xml:space="preserve"> Ha dentro</w:t>
+      </w:r>
+      <w:r>
+        <w:t xml:space="preserve"> i metodi per muovere il fantasma AI per il la</w:t>
+      </w:r>
+      <w:bookmarkStart w:id="23" w:name="_GoBack"/>
+      <w:bookmarkEnd w:id="23"/>
+      <w:r>
+        <w:t xml:space="preserve">birinto verso il giocatore o farlo scappare dal giocatore a dipendenza del valore di un </w:t>
+      </w:r>
+      <w:proofErr w:type="spellStart"/>
+      <w:r>
+        <w:t>boolean</w:t>
+      </w:r>
+      <w:proofErr w:type="spellEnd"/>
+      <w:r>
+        <w:t>.</w:t>
       </w:r>
     </w:p>
     <w:p>
@@ -21286,12 +21662,12 @@
       </w:pPr>
     </w:p>
     <w:sectPr>
-      <w:headerReference w:type="even" r:id="rId18"/>
-      <w:headerReference w:type="default" r:id="rId19"/>
-      <w:footerReference w:type="even" r:id="rId20"/>
-      <w:footerReference w:type="default" r:id="rId21"/>
-      <w:headerReference w:type="first" r:id="rId22"/>
-      <w:footerReference w:type="first" r:id="rId23"/>
+      <w:headerReference w:type="even" r:id="rId27"/>
+      <w:headerReference w:type="default" r:id="rId28"/>
+      <w:footerReference w:type="even" r:id="rId29"/>
+      <w:footerReference w:type="default" r:id="rId30"/>
+      <w:headerReference w:type="first" r:id="rId31"/>
+      <w:footerReference w:type="first" r:id="rId32"/>
       <w:pgSz w:w="11906" w:h="16838"/>
       <w:pgMar w:top="1985" w:right="1134" w:bottom="1418" w:left="1134" w:header="567" w:footer="567" w:gutter="0"/>
       <w:pgNumType w:start="11"/>
@@ -21648,11 +22024,285 @@
     <w:pPr>
       <w:pStyle w:val="Pidipagina"/>
     </w:pPr>
+    <w:r>
+      <w:t>Pinco Pallino</w:t>
+    </w:r>
+    <w:r>
+      <w:tab/>
+    </w:r>
+    <w:r>
+      <w:fldChar w:fldCharType="begin"/>
+    </w:r>
+    <w:r>
+      <w:instrText xml:space="preserve"> FILENAME </w:instrText>
+    </w:r>
+    <w:r>
+      <w:fldChar w:fldCharType="separate"/>
+    </w:r>
+    <w:r>
+      <w:rPr>
+        <w:noProof/>
+      </w:rPr>
+      <w:t>D2. Modello documentazione progetto.docx</w:t>
+    </w:r>
+    <w:r>
+      <w:rPr>
+        <w:noProof/>
+      </w:rPr>
+      <w:fldChar w:fldCharType="end"/>
+    </w:r>
+    <w:r>
+      <w:tab/>
+      <w:t xml:space="preserve">Versione: 03.02.2022 </w:t>
+    </w:r>
   </w:p>
 </w:ftr>
 </file>
 
 <file path=word/footer5.xml><?xml version="1.0" encoding="utf-8"?>
+<w:ftr xmlns:wpc="http://schemas.microsoft.com/office/word/2010/wordprocessingCanvas" xmlns:cx="http://schemas.microsoft.com/office/drawing/2014/chartex" xmlns:cx1="http://schemas.microsoft.com/office/drawing/2015/9/8/chartex" xmlns:cx2="http://schemas.microsoft.com/office/drawing/2015/10/21/chartex" xmlns:cx3="http://schemas.microsoft.com/office/drawing/2016/5/9/chartex" xmlns:cx4="http://schemas.microsoft.com/office/drawing/2016/5/10/chartex" xmlns:cx5="http://schemas.microsoft.com/office/drawing/2016/5/11/chartex" xmlns:cx6="http://schemas.microsoft.com/office/drawing/2016/5/12/chartex" xmlns:cx7="http://schemas.microsoft.com/office/drawing/2016/5/13/chartex" xmlns:cx8="http://schemas.microsoft.com/office/drawing/2016/5/14/chartex" xmlns:mc="http://schemas.openxmlformats.org/markup-compatibility/2006" xmlns:aink="http://schemas.microsoft.com/office/drawing/2016/ink" xmlns:am3d="http://schemas.microsoft.com/office/drawing/2017/model3d" xmlns:o="urn:schemas-microsoft-com:office:office" xmlns:r="http://schemas.openxmlformats.org/officeDocument/2006/relationships" xmlns:m="http://schemas.openxmlformats.org/officeDocument/2006/math" xmlns:v="urn:schemas-microsoft-com:vml" xmlns:wp14="http://schemas.microsoft.com/office/word/2010/wordprocessingDrawing" xmlns:wp="http://schemas.openxmlformats.org/drawingml/2006/wordprocessingDrawing" xmlns:w10="urn:schemas-microsoft-com:office:word" xmlns:w="http://schemas.openxmlformats.org/wordprocessingml/2006/main" xmlns:w14="http://schemas.microsoft.com/office/word/2010/wordml" xmlns:w15="http://schemas.microsoft.com/office/word/2012/wordml" xmlns:w16cid="http://schemas.microsoft.com/office/word/2016/wordml/cid" xmlns:w16se="http://schemas.microsoft.com/office/word/2015/wordml/symex" xmlns:wpg="http://schemas.microsoft.com/office/word/2010/wordprocessingGroup" xmlns:wpi="http://schemas.microsoft.com/office/word/2010/wordprocessingInk" xmlns:wne="http://schemas.microsoft.com/office/word/2006/wordml" xmlns:wps="http://schemas.microsoft.com/office/word/2010/wordprocessingShape" mc:Ignorable="w14 w15 w16se w16cid wp14">
+  <w:tbl>
+    <w:tblPr>
+      <w:tblW w:w="0" w:type="auto"/>
+      <w:tblLook w:val="00A0" w:firstRow="1" w:lastRow="0" w:firstColumn="1" w:lastColumn="0" w:noHBand="0" w:noVBand="0"/>
+    </w:tblPr>
+    <w:tblGrid>
+      <w:gridCol w:w="2433"/>
+      <w:gridCol w:w="7205"/>
+    </w:tblGrid>
+    <w:tr>
+      <w:tc>
+        <w:tcPr>
+          <w:tcW w:w="2464" w:type="dxa"/>
+          <w:shd w:val="clear" w:color="auto" w:fill="auto"/>
+        </w:tcPr>
+        <w:p>
+          <w:pPr>
+            <w:rPr>
+              <w:b/>
+              <w:lang w:val="it-IT"/>
+            </w:rPr>
+          </w:pPr>
+          <w:r>
+            <w:rPr>
+              <w:b/>
+              <w:lang w:val="it-IT"/>
+            </w:rPr>
+            <w:t>Titolo del progetto:</w:t>
+          </w:r>
+        </w:p>
+      </w:tc>
+      <w:tc>
+        <w:tcPr>
+          <w:tcW w:w="7390" w:type="dxa"/>
+          <w:shd w:val="clear" w:color="auto" w:fill="auto"/>
+        </w:tcPr>
+        <w:p>
+          <w:pPr>
+            <w:rPr>
+              <w:lang w:val="it-IT"/>
+            </w:rPr>
+          </w:pPr>
+          <w:r>
+            <w:rPr>
+              <w:lang w:val="it-IT"/>
+            </w:rPr>
+            <w:t>Esempio di documentazione</w:t>
+          </w:r>
+        </w:p>
+      </w:tc>
+    </w:tr>
+    <w:tr>
+      <w:tc>
+        <w:tcPr>
+          <w:tcW w:w="2464" w:type="dxa"/>
+          <w:shd w:val="clear" w:color="auto" w:fill="auto"/>
+        </w:tcPr>
+        <w:p>
+          <w:pPr>
+            <w:rPr>
+              <w:b/>
+              <w:lang w:val="it-IT"/>
+            </w:rPr>
+          </w:pPr>
+          <w:r>
+            <w:rPr>
+              <w:b/>
+              <w:lang w:val="it-IT"/>
+            </w:rPr>
+            <w:t>Alunno/a:</w:t>
+          </w:r>
+        </w:p>
+      </w:tc>
+      <w:tc>
+        <w:tcPr>
+          <w:tcW w:w="7390" w:type="dxa"/>
+          <w:shd w:val="clear" w:color="auto" w:fill="auto"/>
+        </w:tcPr>
+        <w:p>
+          <w:pPr>
+            <w:rPr>
+              <w:lang w:val="it-IT"/>
+            </w:rPr>
+          </w:pPr>
+          <w:r>
+            <w:rPr>
+              <w:lang w:val="it-IT"/>
+            </w:rPr>
+            <w:t>Pinco Pallino</w:t>
+          </w:r>
+        </w:p>
+      </w:tc>
+    </w:tr>
+    <w:tr>
+      <w:tc>
+        <w:tcPr>
+          <w:tcW w:w="2464" w:type="dxa"/>
+          <w:shd w:val="clear" w:color="auto" w:fill="auto"/>
+        </w:tcPr>
+        <w:p>
+          <w:pPr>
+            <w:rPr>
+              <w:b/>
+              <w:lang w:val="it-IT"/>
+            </w:rPr>
+          </w:pPr>
+          <w:r>
+            <w:rPr>
+              <w:b/>
+              <w:lang w:val="it-IT"/>
+            </w:rPr>
+            <w:t>Classe:</w:t>
+          </w:r>
+        </w:p>
+      </w:tc>
+      <w:tc>
+        <w:tcPr>
+          <w:tcW w:w="7390" w:type="dxa"/>
+          <w:shd w:val="clear" w:color="auto" w:fill="auto"/>
+        </w:tcPr>
+        <w:p>
+          <w:pPr>
+            <w:rPr>
+              <w:lang w:val="it-IT"/>
+            </w:rPr>
+          </w:pPr>
+          <w:r>
+            <w:rPr>
+              <w:lang w:val="it-IT"/>
+            </w:rPr>
+            <w:t>Info X</w:t>
+          </w:r>
+        </w:p>
+      </w:tc>
+    </w:tr>
+    <w:tr>
+      <w:tc>
+        <w:tcPr>
+          <w:tcW w:w="2464" w:type="dxa"/>
+          <w:shd w:val="clear" w:color="auto" w:fill="auto"/>
+        </w:tcPr>
+        <w:p>
+          <w:pPr>
+            <w:rPr>
+              <w:b/>
+              <w:lang w:val="it-IT"/>
+            </w:rPr>
+          </w:pPr>
+          <w:r>
+            <w:rPr>
+              <w:b/>
+              <w:lang w:val="it-IT"/>
+            </w:rPr>
+            <w:t>Anno scolastico:</w:t>
+          </w:r>
+        </w:p>
+      </w:tc>
+      <w:tc>
+        <w:tcPr>
+          <w:tcW w:w="7390" w:type="dxa"/>
+          <w:shd w:val="clear" w:color="auto" w:fill="auto"/>
+        </w:tcPr>
+        <w:p>
+          <w:pPr>
+            <w:rPr>
+              <w:lang w:val="it-IT"/>
+            </w:rPr>
+          </w:pPr>
+          <w:r>
+            <w:rPr>
+              <w:lang w:val="it-IT"/>
+            </w:rPr>
+            <w:t>2020/2021</w:t>
+          </w:r>
+        </w:p>
+      </w:tc>
+    </w:tr>
+    <w:tr>
+      <w:tc>
+        <w:tcPr>
+          <w:tcW w:w="2464" w:type="dxa"/>
+          <w:shd w:val="clear" w:color="auto" w:fill="auto"/>
+        </w:tcPr>
+        <w:p>
+          <w:pPr>
+            <w:rPr>
+              <w:b/>
+              <w:lang w:val="it-IT"/>
+            </w:rPr>
+          </w:pPr>
+          <w:r>
+            <w:rPr>
+              <w:b/>
+              <w:lang w:val="it-IT"/>
+            </w:rPr>
+            <w:t>Docente responsabile:</w:t>
+          </w:r>
+        </w:p>
+      </w:tc>
+      <w:tc>
+        <w:tcPr>
+          <w:tcW w:w="7390" w:type="dxa"/>
+          <w:shd w:val="clear" w:color="auto" w:fill="auto"/>
+        </w:tcPr>
+        <w:p>
+          <w:pPr>
+            <w:rPr>
+              <w:lang w:val="it-IT"/>
+            </w:rPr>
+          </w:pPr>
+          <w:r>
+            <w:rPr>
+              <w:lang w:val="it-IT"/>
+            </w:rPr>
+            <w:t>Alfonzo Alberini</w:t>
+          </w:r>
+        </w:p>
+      </w:tc>
+    </w:tr>
+  </w:tbl>
+  <w:p>
+    <w:pPr>
+      <w:pStyle w:val="Pidipagina"/>
+      <w:pBdr>
+        <w:top w:val="none" w:sz="0" w:space="0" w:color="auto"/>
+      </w:pBdr>
+    </w:pPr>
+  </w:p>
+</w:ftr>
+</file>
+
+<file path=word/footer6.xml><?xml version="1.0" encoding="utf-8"?>
+<w:ftr xmlns:wpc="http://schemas.microsoft.com/office/word/2010/wordprocessingCanvas" xmlns:cx="http://schemas.microsoft.com/office/drawing/2014/chartex" xmlns:cx1="http://schemas.microsoft.com/office/drawing/2015/9/8/chartex" xmlns:cx2="http://schemas.microsoft.com/office/drawing/2015/10/21/chartex" xmlns:cx3="http://schemas.microsoft.com/office/drawing/2016/5/9/chartex" xmlns:cx4="http://schemas.microsoft.com/office/drawing/2016/5/10/chartex" xmlns:cx5="http://schemas.microsoft.com/office/drawing/2016/5/11/chartex" xmlns:cx6="http://schemas.microsoft.com/office/drawing/2016/5/12/chartex" xmlns:cx7="http://schemas.microsoft.com/office/drawing/2016/5/13/chartex" xmlns:cx8="http://schemas.microsoft.com/office/drawing/2016/5/14/chartex" xmlns:mc="http://schemas.openxmlformats.org/markup-compatibility/2006" xmlns:aink="http://schemas.microsoft.com/office/drawing/2016/ink" xmlns:am3d="http://schemas.microsoft.com/office/drawing/2017/model3d" xmlns:o="urn:schemas-microsoft-com:office:office" xmlns:r="http://schemas.openxmlformats.org/officeDocument/2006/relationships" xmlns:m="http://schemas.openxmlformats.org/officeDocument/2006/math" xmlns:v="urn:schemas-microsoft-com:vml" xmlns:wp14="http://schemas.microsoft.com/office/word/2010/wordprocessingDrawing" xmlns:wp="http://schemas.openxmlformats.org/drawingml/2006/wordprocessingDrawing" xmlns:w10="urn:schemas-microsoft-com:office:word" xmlns:w="http://schemas.openxmlformats.org/wordprocessingml/2006/main" xmlns:w14="http://schemas.microsoft.com/office/word/2010/wordml" xmlns:w15="http://schemas.microsoft.com/office/word/2012/wordml" xmlns:w16cid="http://schemas.microsoft.com/office/word/2016/wordml/cid" xmlns:w16se="http://schemas.microsoft.com/office/word/2015/wordml/symex" xmlns:wpg="http://schemas.microsoft.com/office/word/2010/wordprocessingGroup" xmlns:wpi="http://schemas.microsoft.com/office/word/2010/wordprocessingInk" xmlns:wne="http://schemas.microsoft.com/office/word/2006/wordml" xmlns:wps="http://schemas.microsoft.com/office/word/2010/wordprocessingShape" mc:Ignorable="w14 w15 w16se w16cid wp14">
+  <w:p>
+    <w:pPr>
+      <w:pStyle w:val="Pidipagina"/>
+    </w:pPr>
+  </w:p>
+</w:ftr>
+</file>
+
+<file path=word/footer7.xml><?xml version="1.0" encoding="utf-8"?>
 <w:ftr xmlns:wpc="http://schemas.microsoft.com/office/word/2010/wordprocessingCanvas" xmlns:cx="http://schemas.microsoft.com/office/drawing/2014/chartex" xmlns:cx1="http://schemas.microsoft.com/office/drawing/2015/9/8/chartex" xmlns:cx2="http://schemas.microsoft.com/office/drawing/2015/10/21/chartex" xmlns:cx3="http://schemas.microsoft.com/office/drawing/2016/5/9/chartex" xmlns:cx4="http://schemas.microsoft.com/office/drawing/2016/5/10/chartex" xmlns:cx5="http://schemas.microsoft.com/office/drawing/2016/5/11/chartex" xmlns:cx6="http://schemas.microsoft.com/office/drawing/2016/5/12/chartex" xmlns:cx7="http://schemas.microsoft.com/office/drawing/2016/5/13/chartex" xmlns:cx8="http://schemas.microsoft.com/office/drawing/2016/5/14/chartex" xmlns:mc="http://schemas.openxmlformats.org/markup-compatibility/2006" xmlns:aink="http://schemas.microsoft.com/office/drawing/2016/ink" xmlns:am3d="http://schemas.microsoft.com/office/drawing/2017/model3d" xmlns:o="urn:schemas-microsoft-com:office:office" xmlns:r="http://schemas.openxmlformats.org/officeDocument/2006/relationships" xmlns:m="http://schemas.openxmlformats.org/officeDocument/2006/math" xmlns:v="urn:schemas-microsoft-com:vml" xmlns:wp14="http://schemas.microsoft.com/office/word/2010/wordprocessingDrawing" xmlns:wp="http://schemas.openxmlformats.org/drawingml/2006/wordprocessingDrawing" xmlns:w10="urn:schemas-microsoft-com:office:word" xmlns:w="http://schemas.openxmlformats.org/wordprocessingml/2006/main" xmlns:w14="http://schemas.microsoft.com/office/word/2010/wordml" xmlns:w15="http://schemas.microsoft.com/office/word/2012/wordml" xmlns:w16cid="http://schemas.microsoft.com/office/word/2016/wordml/cid" xmlns:w16se="http://schemas.microsoft.com/office/word/2015/wordml/symex" xmlns:wpg="http://schemas.microsoft.com/office/word/2010/wordprocessingGroup" xmlns:wpi="http://schemas.microsoft.com/office/word/2010/wordprocessingInk" xmlns:wne="http://schemas.microsoft.com/office/word/2006/wordml" xmlns:wps="http://schemas.microsoft.com/office/word/2010/wordprocessingShape" mc:Ignorable="w14 w15 w16se w16cid wp14">
   <w:p>
     <w:pPr>
@@ -21693,7 +22343,7 @@
 </w:ftr>
 </file>
 
-<file path=word/footer6.xml><?xml version="1.0" encoding="utf-8"?>
+<file path=word/footer8.xml><?xml version="1.0" encoding="utf-8"?>
 <w:ftr xmlns:wpc="http://schemas.microsoft.com/office/word/2010/wordprocessingCanvas" xmlns:cx="http://schemas.microsoft.com/office/drawing/2014/chartex" xmlns:cx1="http://schemas.microsoft.com/office/drawing/2015/9/8/chartex" xmlns:cx2="http://schemas.microsoft.com/office/drawing/2015/10/21/chartex" xmlns:cx3="http://schemas.microsoft.com/office/drawing/2016/5/9/chartex" xmlns:cx4="http://schemas.microsoft.com/office/drawing/2016/5/10/chartex" xmlns:cx5="http://schemas.microsoft.com/office/drawing/2016/5/11/chartex" xmlns:cx6="http://schemas.microsoft.com/office/drawing/2016/5/12/chartex" xmlns:cx7="http://schemas.microsoft.com/office/drawing/2016/5/13/chartex" xmlns:cx8="http://schemas.microsoft.com/office/drawing/2016/5/14/chartex" xmlns:mc="http://schemas.openxmlformats.org/markup-compatibility/2006" xmlns:aink="http://schemas.microsoft.com/office/drawing/2016/ink" xmlns:am3d="http://schemas.microsoft.com/office/drawing/2017/model3d" xmlns:o="urn:schemas-microsoft-com:office:office" xmlns:r="http://schemas.openxmlformats.org/officeDocument/2006/relationships" xmlns:m="http://schemas.openxmlformats.org/officeDocument/2006/math" xmlns:v="urn:schemas-microsoft-com:vml" xmlns:wp14="http://schemas.microsoft.com/office/word/2010/wordprocessingDrawing" xmlns:wp="http://schemas.openxmlformats.org/drawingml/2006/wordprocessingDrawing" xmlns:w10="urn:schemas-microsoft-com:office:word" xmlns:w="http://schemas.openxmlformats.org/wordprocessingml/2006/main" xmlns:w14="http://schemas.microsoft.com/office/word/2010/wordml" xmlns:w15="http://schemas.microsoft.com/office/word/2012/wordml" xmlns:w16cid="http://schemas.microsoft.com/office/word/2016/wordml/cid" xmlns:w16se="http://schemas.microsoft.com/office/word/2015/wordml/symex" xmlns:wpg="http://schemas.microsoft.com/office/word/2010/wordprocessingGroup" xmlns:wpi="http://schemas.microsoft.com/office/word/2010/wordprocessingInk" xmlns:wne="http://schemas.microsoft.com/office/word/2006/wordml" xmlns:wps="http://schemas.microsoft.com/office/word/2010/wordprocessingShape" mc:Ignorable="w14 w15 w16se w16cid wp14">
   <w:tbl>
     <w:tblPr>
@@ -21954,6 +22604,644 @@
   </w:p>
   <w:p/>
   <w:p/>
+</w:hdr>
+</file>
+
+<file path=word/header10.xml><?xml version="1.0" encoding="utf-8"?>
+<w:hdr xmlns:wpc="http://schemas.microsoft.com/office/word/2010/wordprocessingCanvas" xmlns:cx="http://schemas.microsoft.com/office/drawing/2014/chartex" xmlns:cx1="http://schemas.microsoft.com/office/drawing/2015/9/8/chartex" xmlns:cx2="http://schemas.microsoft.com/office/drawing/2015/10/21/chartex" xmlns:cx3="http://schemas.microsoft.com/office/drawing/2016/5/9/chartex" xmlns:cx4="http://schemas.microsoft.com/office/drawing/2016/5/10/chartex" xmlns:cx5="http://schemas.microsoft.com/office/drawing/2016/5/11/chartex" xmlns:cx6="http://schemas.microsoft.com/office/drawing/2016/5/12/chartex" xmlns:cx7="http://schemas.microsoft.com/office/drawing/2016/5/13/chartex" xmlns:cx8="http://schemas.microsoft.com/office/drawing/2016/5/14/chartex" xmlns:mc="http://schemas.openxmlformats.org/markup-compatibility/2006" xmlns:aink="http://schemas.microsoft.com/office/drawing/2016/ink" xmlns:am3d="http://schemas.microsoft.com/office/drawing/2017/model3d" xmlns:o="urn:schemas-microsoft-com:office:office" xmlns:r="http://schemas.openxmlformats.org/officeDocument/2006/relationships" xmlns:m="http://schemas.openxmlformats.org/officeDocument/2006/math" xmlns:v="urn:schemas-microsoft-com:vml" xmlns:wp14="http://schemas.microsoft.com/office/word/2010/wordprocessingDrawing" xmlns:wp="http://schemas.openxmlformats.org/drawingml/2006/wordprocessingDrawing" xmlns:w10="urn:schemas-microsoft-com:office:word" xmlns:w="http://schemas.openxmlformats.org/wordprocessingml/2006/main" xmlns:w14="http://schemas.microsoft.com/office/word/2010/wordml" xmlns:w15="http://schemas.microsoft.com/office/word/2012/wordml" xmlns:w16cid="http://schemas.microsoft.com/office/word/2016/wordml/cid" xmlns:w16se="http://schemas.microsoft.com/office/word/2015/wordml/symex" xmlns:wpg="http://schemas.microsoft.com/office/word/2010/wordprocessingGroup" xmlns:wpi="http://schemas.microsoft.com/office/word/2010/wordprocessingInk" xmlns:wne="http://schemas.microsoft.com/office/word/2006/wordml" xmlns:wps="http://schemas.microsoft.com/office/word/2010/wordprocessingShape" mc:Ignorable="w14 w15 w16se w16cid wp14">
+  <w:tbl>
+    <w:tblPr>
+      <w:tblW w:w="9639" w:type="dxa"/>
+      <w:jc w:val="center"/>
+      <w:tblBorders>
+        <w:top w:val="single" w:sz="4" w:space="0" w:color="auto"/>
+        <w:left w:val="single" w:sz="4" w:space="0" w:color="auto"/>
+        <w:bottom w:val="single" w:sz="4" w:space="0" w:color="auto"/>
+        <w:right w:val="single" w:sz="4" w:space="0" w:color="auto"/>
+      </w:tblBorders>
+      <w:tblLayout w:type="fixed"/>
+      <w:tblCellMar>
+        <w:left w:w="70" w:type="dxa"/>
+        <w:right w:w="70" w:type="dxa"/>
+      </w:tblCellMar>
+      <w:tblLook w:val="0000" w:firstRow="0" w:lastRow="0" w:firstColumn="0" w:lastColumn="0" w:noHBand="0" w:noVBand="0"/>
+    </w:tblPr>
+    <w:tblGrid>
+      <w:gridCol w:w="964"/>
+      <w:gridCol w:w="7087"/>
+      <w:gridCol w:w="1588"/>
+    </w:tblGrid>
+    <w:tr>
+      <w:trPr>
+        <w:trHeight w:hRule="exact" w:val="482"/>
+        <w:jc w:val="center"/>
+      </w:trPr>
+      <w:tc>
+        <w:tcPr>
+          <w:tcW w:w="964" w:type="dxa"/>
+          <w:vMerge w:val="restart"/>
+          <w:tcBorders>
+            <w:top w:val="single" w:sz="4" w:space="0" w:color="auto"/>
+            <w:left w:val="single" w:sz="4" w:space="0" w:color="auto"/>
+            <w:bottom w:val="single" w:sz="4" w:space="0" w:color="auto"/>
+            <w:right w:val="single" w:sz="4" w:space="0" w:color="auto"/>
+          </w:tcBorders>
+          <w:tcMar>
+            <w:left w:w="0" w:type="dxa"/>
+            <w:right w:w="0" w:type="dxa"/>
+          </w:tcMar>
+        </w:tcPr>
+        <w:p>
+          <w:pPr>
+            <w:pStyle w:val="Intestazione"/>
+            <w:jc w:val="center"/>
+            <w:rPr>
+              <w:rFonts w:cs="Arial"/>
+              <w:b/>
+              <w:bCs/>
+              <w:sz w:val="36"/>
+            </w:rPr>
+          </w:pPr>
+          <w:r>
+            <w:rPr>
+              <w:rFonts w:cs="Arial"/>
+              <w:noProof/>
+              <w:sz w:val="28"/>
+            </w:rPr>
+            <w:drawing>
+              <wp:inline distT="0" distB="0" distL="0" distR="0" wp14:anchorId="47679B3C" wp14:editId="6CBB2776">
+                <wp:extent cx="609600" cy="609600"/>
+                <wp:effectExtent l="0" t="0" r="0" b="0"/>
+                <wp:docPr id="13" name="Immagine 13"/>
+                <wp:cNvGraphicFramePr>
+                  <a:graphicFrameLocks xmlns:a="http://schemas.openxmlformats.org/drawingml/2006/main" noChangeAspect="1"/>
+                </wp:cNvGraphicFramePr>
+                <a:graphic xmlns:a="http://schemas.openxmlformats.org/drawingml/2006/main">
+                  <a:graphicData uri="http://schemas.openxmlformats.org/drawingml/2006/picture">
+                    <pic:pic xmlns:pic="http://schemas.openxmlformats.org/drawingml/2006/picture">
+                      <pic:nvPicPr>
+                        <pic:cNvPr id="0" name="Picture 2"/>
+                        <pic:cNvPicPr>
+                          <a:picLocks noChangeAspect="1" noChangeArrowheads="1"/>
+                        </pic:cNvPicPr>
+                      </pic:nvPicPr>
+                      <pic:blipFill>
+                        <a:blip r:embed="rId1">
+                          <a:extLst>
+                            <a:ext uri="{28A0092B-C50C-407E-A947-70E740481C1C}">
+                              <a14:useLocalDpi xmlns:a14="http://schemas.microsoft.com/office/drawing/2010/main" val="0"/>
+                            </a:ext>
+                          </a:extLst>
+                        </a:blip>
+                        <a:srcRect/>
+                        <a:stretch>
+                          <a:fillRect/>
+                        </a:stretch>
+                      </pic:blipFill>
+                      <pic:spPr bwMode="auto">
+                        <a:xfrm>
+                          <a:off x="0" y="0"/>
+                          <a:ext cx="609600" cy="609600"/>
+                        </a:xfrm>
+                        <a:prstGeom prst="rect">
+                          <a:avLst/>
+                        </a:prstGeom>
+                        <a:noFill/>
+                        <a:ln>
+                          <a:noFill/>
+                        </a:ln>
+                      </pic:spPr>
+                    </pic:pic>
+                  </a:graphicData>
+                </a:graphic>
+              </wp:inline>
+            </w:drawing>
+          </w:r>
+        </w:p>
+      </w:tc>
+      <w:tc>
+        <w:tcPr>
+          <w:tcW w:w="7088" w:type="dxa"/>
+          <w:tcBorders>
+            <w:top w:val="single" w:sz="4" w:space="0" w:color="auto"/>
+            <w:left w:val="single" w:sz="4" w:space="0" w:color="auto"/>
+            <w:bottom w:val="single" w:sz="4" w:space="0" w:color="auto"/>
+            <w:right w:val="single" w:sz="4" w:space="0" w:color="auto"/>
+          </w:tcBorders>
+          <w:tcMar>
+            <w:left w:w="0" w:type="dxa"/>
+            <w:right w:w="0" w:type="dxa"/>
+          </w:tcMar>
+          <w:vAlign w:val="center"/>
+        </w:tcPr>
+        <w:p>
+          <w:pPr>
+            <w:pStyle w:val="Intestazione"/>
+            <w:jc w:val="center"/>
+            <w:rPr>
+              <w:rFonts w:cs="Arial"/>
+              <w:b/>
+              <w:sz w:val="24"/>
+              <w:szCs w:val="24"/>
+            </w:rPr>
+          </w:pPr>
+          <w:r>
+            <w:rPr>
+              <w:rFonts w:cs="Arial"/>
+              <w:b/>
+              <w:sz w:val="24"/>
+              <w:szCs w:val="24"/>
+            </w:rPr>
+            <w:t>SAMT – Sezione Informatica</w:t>
+          </w:r>
+        </w:p>
+      </w:tc>
+      <w:tc>
+        <w:tcPr>
+          <w:tcW w:w="1588" w:type="dxa"/>
+          <w:vMerge w:val="restart"/>
+          <w:tcBorders>
+            <w:top w:val="single" w:sz="4" w:space="0" w:color="auto"/>
+            <w:left w:val="single" w:sz="4" w:space="0" w:color="auto"/>
+            <w:right w:val="single" w:sz="4" w:space="0" w:color="auto"/>
+          </w:tcBorders>
+          <w:tcMar>
+            <w:left w:w="0" w:type="dxa"/>
+            <w:right w:w="0" w:type="dxa"/>
+          </w:tcMar>
+          <w:vAlign w:val="center"/>
+        </w:tcPr>
+        <w:p>
+          <w:pPr>
+            <w:pStyle w:val="Intestazione"/>
+            <w:jc w:val="center"/>
+            <w:rPr>
+              <w:rFonts w:cs="Arial"/>
+            </w:rPr>
+          </w:pPr>
+          <w:r>
+            <w:rPr>
+              <w:rFonts w:cs="Arial"/>
+              <w:snapToGrid w:val="0"/>
+            </w:rPr>
+            <w:t xml:space="preserve">Pagina </w:t>
+          </w:r>
+          <w:r>
+            <w:rPr>
+              <w:rFonts w:cs="Arial"/>
+              <w:snapToGrid w:val="0"/>
+            </w:rPr>
+            <w:fldChar w:fldCharType="begin"/>
+          </w:r>
+          <w:r>
+            <w:rPr>
+              <w:rFonts w:cs="Arial"/>
+              <w:snapToGrid w:val="0"/>
+            </w:rPr>
+            <w:instrText xml:space="preserve"> PAGE </w:instrText>
+          </w:r>
+          <w:r>
+            <w:rPr>
+              <w:rFonts w:cs="Arial"/>
+              <w:snapToGrid w:val="0"/>
+            </w:rPr>
+            <w:fldChar w:fldCharType="separate"/>
+          </w:r>
+          <w:r>
+            <w:rPr>
+              <w:rFonts w:cs="Arial"/>
+              <w:noProof/>
+              <w:snapToGrid w:val="0"/>
+            </w:rPr>
+            <w:t>8</w:t>
+          </w:r>
+          <w:r>
+            <w:rPr>
+              <w:rFonts w:cs="Arial"/>
+              <w:snapToGrid w:val="0"/>
+            </w:rPr>
+            <w:fldChar w:fldCharType="end"/>
+          </w:r>
+          <w:r>
+            <w:rPr>
+              <w:rFonts w:cs="Arial"/>
+              <w:snapToGrid w:val="0"/>
+            </w:rPr>
+            <w:t xml:space="preserve"> di </w:t>
+          </w:r>
+          <w:r>
+            <w:rPr>
+              <w:rFonts w:cs="Arial"/>
+              <w:snapToGrid w:val="0"/>
+            </w:rPr>
+            <w:fldChar w:fldCharType="begin"/>
+          </w:r>
+          <w:r>
+            <w:rPr>
+              <w:rFonts w:cs="Arial"/>
+              <w:snapToGrid w:val="0"/>
+            </w:rPr>
+            <w:instrText xml:space="preserve"> NUMPAGES </w:instrText>
+          </w:r>
+          <w:r>
+            <w:rPr>
+              <w:rFonts w:cs="Arial"/>
+              <w:snapToGrid w:val="0"/>
+            </w:rPr>
+            <w:fldChar w:fldCharType="separate"/>
+          </w:r>
+          <w:r>
+            <w:rPr>
+              <w:rFonts w:cs="Arial"/>
+              <w:noProof/>
+              <w:snapToGrid w:val="0"/>
+            </w:rPr>
+            <w:t>10</w:t>
+          </w:r>
+          <w:r>
+            <w:rPr>
+              <w:rFonts w:cs="Arial"/>
+              <w:snapToGrid w:val="0"/>
+            </w:rPr>
+            <w:fldChar w:fldCharType="end"/>
+          </w:r>
+        </w:p>
+      </w:tc>
+    </w:tr>
+    <w:tr>
+      <w:trPr>
+        <w:trHeight w:hRule="exact" w:val="482"/>
+        <w:jc w:val="center"/>
+      </w:trPr>
+      <w:tc>
+        <w:tcPr>
+          <w:tcW w:w="964" w:type="dxa"/>
+          <w:vMerge/>
+          <w:tcBorders>
+            <w:top w:val="single" w:sz="4" w:space="0" w:color="auto"/>
+            <w:left w:val="single" w:sz="4" w:space="0" w:color="auto"/>
+            <w:bottom w:val="single" w:sz="4" w:space="0" w:color="auto"/>
+            <w:right w:val="single" w:sz="4" w:space="0" w:color="auto"/>
+          </w:tcBorders>
+          <w:tcMar>
+            <w:left w:w="0" w:type="dxa"/>
+            <w:right w:w="0" w:type="dxa"/>
+          </w:tcMar>
+          <w:vAlign w:val="center"/>
+        </w:tcPr>
+        <w:p>
+          <w:pPr>
+            <w:rPr>
+              <w:rFonts w:cs="Arial"/>
+              <w:sz w:val="28"/>
+            </w:rPr>
+          </w:pPr>
+        </w:p>
+      </w:tc>
+      <w:tc>
+        <w:tcPr>
+          <w:tcW w:w="7088" w:type="dxa"/>
+          <w:tcBorders>
+            <w:top w:val="single" w:sz="4" w:space="0" w:color="auto"/>
+            <w:left w:val="single" w:sz="4" w:space="0" w:color="auto"/>
+            <w:bottom w:val="single" w:sz="4" w:space="0" w:color="auto"/>
+            <w:right w:val="single" w:sz="4" w:space="0" w:color="auto"/>
+          </w:tcBorders>
+          <w:tcMar>
+            <w:left w:w="0" w:type="dxa"/>
+            <w:right w:w="0" w:type="dxa"/>
+          </w:tcMar>
+          <w:vAlign w:val="center"/>
+        </w:tcPr>
+        <w:p>
+          <w:pPr>
+            <w:pStyle w:val="Intestazione"/>
+            <w:jc w:val="center"/>
+            <w:rPr>
+              <w:rFonts w:cs="Arial"/>
+              <w:b/>
+              <w:sz w:val="24"/>
+              <w:szCs w:val="24"/>
+            </w:rPr>
+          </w:pPr>
+          <w:r>
+            <w:rPr>
+              <w:rFonts w:cs="Arial"/>
+              <w:b/>
+              <w:sz w:val="24"/>
+              <w:szCs w:val="24"/>
+            </w:rPr>
+            <w:t>Esempio di documentazione</w:t>
+          </w:r>
+        </w:p>
+      </w:tc>
+      <w:tc>
+        <w:tcPr>
+          <w:tcW w:w="1588" w:type="dxa"/>
+          <w:vMerge/>
+          <w:tcBorders>
+            <w:left w:val="single" w:sz="4" w:space="0" w:color="auto"/>
+            <w:bottom w:val="single" w:sz="4" w:space="0" w:color="auto"/>
+            <w:right w:val="single" w:sz="4" w:space="0" w:color="auto"/>
+          </w:tcBorders>
+          <w:tcMar>
+            <w:left w:w="0" w:type="dxa"/>
+            <w:right w:w="0" w:type="dxa"/>
+          </w:tcMar>
+          <w:vAlign w:val="center"/>
+        </w:tcPr>
+        <w:p>
+          <w:pPr>
+            <w:pStyle w:val="Intestazione"/>
+            <w:jc w:val="center"/>
+            <w:rPr>
+              <w:rFonts w:cs="Arial"/>
+              <w:lang w:val="it-IT"/>
+            </w:rPr>
+          </w:pPr>
+        </w:p>
+      </w:tc>
+    </w:tr>
+  </w:tbl>
+  <w:p>
+    <w:pPr>
+      <w:pStyle w:val="Intestazione"/>
+      <w:rPr>
+        <w:rFonts w:cs="Arial"/>
+        <w:sz w:val="8"/>
+        <w:lang w:val="it-IT"/>
+      </w:rPr>
+    </w:pPr>
+  </w:p>
+  <w:p/>
+  <w:p/>
+</w:hdr>
+</file>
+
+<file path=word/header11.xml><?xml version="1.0" encoding="utf-8"?>
+<w:hdr xmlns:wpc="http://schemas.microsoft.com/office/word/2010/wordprocessingCanvas" xmlns:cx="http://schemas.microsoft.com/office/drawing/2014/chartex" xmlns:cx1="http://schemas.microsoft.com/office/drawing/2015/9/8/chartex" xmlns:cx2="http://schemas.microsoft.com/office/drawing/2015/10/21/chartex" xmlns:cx3="http://schemas.microsoft.com/office/drawing/2016/5/9/chartex" xmlns:cx4="http://schemas.microsoft.com/office/drawing/2016/5/10/chartex" xmlns:cx5="http://schemas.microsoft.com/office/drawing/2016/5/11/chartex" xmlns:cx6="http://schemas.microsoft.com/office/drawing/2016/5/12/chartex" xmlns:cx7="http://schemas.microsoft.com/office/drawing/2016/5/13/chartex" xmlns:cx8="http://schemas.microsoft.com/office/drawing/2016/5/14/chartex" xmlns:mc="http://schemas.openxmlformats.org/markup-compatibility/2006" xmlns:aink="http://schemas.microsoft.com/office/drawing/2016/ink" xmlns:am3d="http://schemas.microsoft.com/office/drawing/2017/model3d" xmlns:o="urn:schemas-microsoft-com:office:office" xmlns:r="http://schemas.openxmlformats.org/officeDocument/2006/relationships" xmlns:m="http://schemas.openxmlformats.org/officeDocument/2006/math" xmlns:v="urn:schemas-microsoft-com:vml" xmlns:wp14="http://schemas.microsoft.com/office/word/2010/wordprocessingDrawing" xmlns:wp="http://schemas.openxmlformats.org/drawingml/2006/wordprocessingDrawing" xmlns:w10="urn:schemas-microsoft-com:office:word" xmlns:w="http://schemas.openxmlformats.org/wordprocessingml/2006/main" xmlns:w14="http://schemas.microsoft.com/office/word/2010/wordml" xmlns:w15="http://schemas.microsoft.com/office/word/2012/wordml" xmlns:w16cid="http://schemas.microsoft.com/office/word/2016/wordml/cid" xmlns:w16se="http://schemas.microsoft.com/office/word/2015/wordml/symex" xmlns:wpg="http://schemas.microsoft.com/office/word/2010/wordprocessingGroup" xmlns:wpi="http://schemas.microsoft.com/office/word/2010/wordprocessingInk" xmlns:wne="http://schemas.microsoft.com/office/word/2006/wordml" xmlns:wps="http://schemas.microsoft.com/office/word/2010/wordprocessingShape" mc:Ignorable="w14 w15 w16se w16cid wp14">
+  <w:tbl>
+    <w:tblPr>
+      <w:tblW w:w="9644" w:type="dxa"/>
+      <w:tblBorders>
+        <w:top w:val="single" w:sz="4" w:space="0" w:color="auto"/>
+        <w:left w:val="single" w:sz="4" w:space="0" w:color="auto"/>
+        <w:bottom w:val="single" w:sz="4" w:space="0" w:color="auto"/>
+        <w:right w:val="single" w:sz="4" w:space="0" w:color="auto"/>
+      </w:tblBorders>
+      <w:tblLayout w:type="fixed"/>
+      <w:tblCellMar>
+        <w:left w:w="70" w:type="dxa"/>
+        <w:right w:w="70" w:type="dxa"/>
+      </w:tblCellMar>
+      <w:tblLook w:val="0000" w:firstRow="0" w:lastRow="0" w:firstColumn="0" w:lastColumn="0" w:noHBand="0" w:noVBand="0"/>
+    </w:tblPr>
+    <w:tblGrid>
+      <w:gridCol w:w="964"/>
+      <w:gridCol w:w="8680"/>
+    </w:tblGrid>
+    <w:tr>
+      <w:trPr>
+        <w:trHeight w:hRule="exact" w:val="482"/>
+      </w:trPr>
+      <w:tc>
+        <w:tcPr>
+          <w:tcW w:w="964" w:type="dxa"/>
+          <w:vMerge w:val="restart"/>
+          <w:tcBorders>
+            <w:top w:val="single" w:sz="4" w:space="0" w:color="auto"/>
+            <w:left w:val="single" w:sz="4" w:space="0" w:color="auto"/>
+            <w:bottom w:val="single" w:sz="4" w:space="0" w:color="auto"/>
+            <w:right w:val="single" w:sz="4" w:space="0" w:color="auto"/>
+          </w:tcBorders>
+          <w:tcMar>
+            <w:left w:w="0" w:type="dxa"/>
+            <w:right w:w="0" w:type="dxa"/>
+          </w:tcMar>
+        </w:tcPr>
+        <w:p>
+          <w:pPr>
+            <w:pStyle w:val="Intestazione"/>
+            <w:jc w:val="center"/>
+            <w:rPr>
+              <w:rFonts w:cs="Arial"/>
+              <w:b/>
+              <w:bCs/>
+              <w:sz w:val="36"/>
+            </w:rPr>
+          </w:pPr>
+          <w:r>
+            <w:rPr>
+              <w:rFonts w:cs="Arial"/>
+              <w:noProof/>
+              <w:sz w:val="28"/>
+            </w:rPr>
+            <w:drawing>
+              <wp:inline distT="0" distB="0" distL="0" distR="0" wp14:anchorId="62E5B9D9" wp14:editId="2217ADE6">
+                <wp:extent cx="609600" cy="609600"/>
+                <wp:effectExtent l="0" t="0" r="0" b="0"/>
+                <wp:docPr id="14" name="Immagine 14"/>
+                <wp:cNvGraphicFramePr>
+                  <a:graphicFrameLocks xmlns:a="http://schemas.openxmlformats.org/drawingml/2006/main" noChangeAspect="1"/>
+                </wp:cNvGraphicFramePr>
+                <a:graphic xmlns:a="http://schemas.openxmlformats.org/drawingml/2006/main">
+                  <a:graphicData uri="http://schemas.openxmlformats.org/drawingml/2006/picture">
+                    <pic:pic xmlns:pic="http://schemas.openxmlformats.org/drawingml/2006/picture">
+                      <pic:nvPicPr>
+                        <pic:cNvPr id="0" name="Picture 3"/>
+                        <pic:cNvPicPr>
+                          <a:picLocks noChangeAspect="1" noChangeArrowheads="1"/>
+                        </pic:cNvPicPr>
+                      </pic:nvPicPr>
+                      <pic:blipFill>
+                        <a:blip r:embed="rId1">
+                          <a:extLst>
+                            <a:ext uri="{28A0092B-C50C-407E-A947-70E740481C1C}">
+                              <a14:useLocalDpi xmlns:a14="http://schemas.microsoft.com/office/drawing/2010/main" val="0"/>
+                            </a:ext>
+                          </a:extLst>
+                        </a:blip>
+                        <a:srcRect/>
+                        <a:stretch>
+                          <a:fillRect/>
+                        </a:stretch>
+                      </pic:blipFill>
+                      <pic:spPr bwMode="auto">
+                        <a:xfrm>
+                          <a:off x="0" y="0"/>
+                          <a:ext cx="609600" cy="609600"/>
+                        </a:xfrm>
+                        <a:prstGeom prst="rect">
+                          <a:avLst/>
+                        </a:prstGeom>
+                        <a:noFill/>
+                        <a:ln>
+                          <a:noFill/>
+                        </a:ln>
+                      </pic:spPr>
+                    </pic:pic>
+                  </a:graphicData>
+                </a:graphic>
+              </wp:inline>
+            </w:drawing>
+          </w:r>
+        </w:p>
+      </w:tc>
+      <w:tc>
+        <w:tcPr>
+          <w:tcW w:w="8680" w:type="dxa"/>
+          <w:tcBorders>
+            <w:top w:val="single" w:sz="4" w:space="0" w:color="auto"/>
+            <w:left w:val="single" w:sz="4" w:space="0" w:color="auto"/>
+            <w:bottom w:val="single" w:sz="4" w:space="0" w:color="auto"/>
+            <w:right w:val="single" w:sz="4" w:space="0" w:color="auto"/>
+          </w:tcBorders>
+          <w:tcMar>
+            <w:left w:w="0" w:type="dxa"/>
+            <w:right w:w="0" w:type="dxa"/>
+          </w:tcMar>
+          <w:vAlign w:val="center"/>
+        </w:tcPr>
+        <w:p>
+          <w:pPr>
+            <w:pStyle w:val="Intestazione"/>
+            <w:jc w:val="center"/>
+            <w:rPr>
+              <w:rFonts w:cs="Arial"/>
+              <w:b/>
+              <w:sz w:val="24"/>
+              <w:szCs w:val="24"/>
+            </w:rPr>
+          </w:pPr>
+          <w:r>
+            <w:rPr>
+              <w:rFonts w:cs="Arial"/>
+              <w:b/>
+              <w:sz w:val="24"/>
+              <w:szCs w:val="24"/>
+            </w:rPr>
+            <w:t>Scuola Arti e Mestieri Trevano</w:t>
+          </w:r>
+        </w:p>
+      </w:tc>
+    </w:tr>
+    <w:tr>
+      <w:trPr>
+        <w:trHeight w:hRule="exact" w:val="482"/>
+      </w:trPr>
+      <w:tc>
+        <w:tcPr>
+          <w:tcW w:w="964" w:type="dxa"/>
+          <w:vMerge/>
+          <w:tcBorders>
+            <w:top w:val="single" w:sz="4" w:space="0" w:color="auto"/>
+            <w:left w:val="single" w:sz="4" w:space="0" w:color="auto"/>
+            <w:bottom w:val="single" w:sz="4" w:space="0" w:color="auto"/>
+            <w:right w:val="single" w:sz="4" w:space="0" w:color="auto"/>
+          </w:tcBorders>
+          <w:tcMar>
+            <w:left w:w="0" w:type="dxa"/>
+            <w:right w:w="0" w:type="dxa"/>
+          </w:tcMar>
+          <w:vAlign w:val="center"/>
+        </w:tcPr>
+        <w:p>
+          <w:pPr>
+            <w:rPr>
+              <w:rFonts w:cs="Arial"/>
+              <w:sz w:val="28"/>
+            </w:rPr>
+          </w:pPr>
+        </w:p>
+      </w:tc>
+      <w:tc>
+        <w:tcPr>
+          <w:tcW w:w="8680" w:type="dxa"/>
+          <w:tcBorders>
+            <w:top w:val="single" w:sz="4" w:space="0" w:color="auto"/>
+            <w:left w:val="single" w:sz="4" w:space="0" w:color="auto"/>
+            <w:bottom w:val="single" w:sz="4" w:space="0" w:color="auto"/>
+            <w:right w:val="single" w:sz="4" w:space="0" w:color="auto"/>
+          </w:tcBorders>
+          <w:tcMar>
+            <w:left w:w="0" w:type="dxa"/>
+            <w:right w:w="0" w:type="dxa"/>
+          </w:tcMar>
+          <w:vAlign w:val="center"/>
+        </w:tcPr>
+        <w:p>
+          <w:pPr>
+            <w:pStyle w:val="Intestazione"/>
+            <w:jc w:val="center"/>
+            <w:rPr>
+              <w:rFonts w:cs="Arial"/>
+              <w:b/>
+              <w:sz w:val="24"/>
+              <w:szCs w:val="24"/>
+            </w:rPr>
+          </w:pPr>
+          <w:r>
+            <w:rPr>
+              <w:rFonts w:cs="Arial"/>
+              <w:b/>
+              <w:sz w:val="24"/>
+              <w:szCs w:val="24"/>
+            </w:rPr>
+            <w:t>Sezione informatica</w:t>
+          </w:r>
+        </w:p>
+      </w:tc>
+    </w:tr>
+  </w:tbl>
+  <w:sdt>
+    <w:sdtPr>
+      <w:id w:val="-1895034248"/>
+      <w:docPartObj>
+        <w:docPartGallery w:val="Watermarks"/>
+        <w:docPartUnique/>
+      </w:docPartObj>
+    </w:sdtPr>
+    <w:sdtContent>
+      <w:p>
+        <w:pPr>
+          <w:pStyle w:val="Intestazione"/>
+        </w:pPr>
+        <w:r>
+          <w:pict w14:anchorId="2F147F37">
+            <v:shapetype id="_x0000_t136" coordsize="21600,21600" o:spt="136" adj="10800" path="m@7,l@8,m@5,21600l@6,21600e">
+              <v:formulas>
+                <v:f eqn="sum #0 0 10800"/>
+                <v:f eqn="prod #0 2 1"/>
+                <v:f eqn="sum 21600 0 @1"/>
+                <v:f eqn="sum 0 0 @2"/>
+                <v:f eqn="sum 21600 0 @3"/>
+                <v:f eqn="if @0 @3 0"/>
+                <v:f eqn="if @0 21600 @1"/>
+                <v:f eqn="if @0 0 @2"/>
+                <v:f eqn="if @0 @4 21600"/>
+                <v:f eqn="mid @5 @6"/>
+                <v:f eqn="mid @8 @5"/>
+                <v:f eqn="mid @7 @8"/>
+                <v:f eqn="mid @6 @7"/>
+                <v:f eqn="sum @6 0 @5"/>
+              </v:formulas>
+              <v:path textpathok="t" o:connecttype="custom" o:connectlocs="@9,0;@10,10800;@11,21600;@12,10800" o:connectangles="270,180,90,0"/>
+              <v:textpath on="t" fitshape="t"/>
+              <v:handles>
+                <v:h position="#0,bottomRight" xrange="6629,14971"/>
+              </v:handles>
+              <o:lock v:ext="edit" text="t" shapetype="t"/>
+            </v:shapetype>
+            <v:shape id="PowerPlusWaterMarkObject357831064" o:spid="_x0000_s2051" type="#_x0000_t136" style="position:absolute;margin-left:0;margin-top:0;width:412.4pt;height:247.45pt;rotation:315;z-index:-251658752;mso-position-horizontal:center;mso-position-horizontal-relative:margin;mso-position-vertical:center;mso-position-vertical-relative:margin" o:allowincell="f" fillcolor="silver" stroked="f">
+              <v:fill opacity=".5"/>
+              <v:textpath style="font-family:&quot;calibri&quot;;font-size:1pt" string="BOZZA"/>
+              <w10:wrap anchorx="margin" anchory="margin"/>
+            </v:shape>
+          </w:pict>
+        </w:r>
+      </w:p>
+    </w:sdtContent>
+  </w:sdt>
 </w:hdr>
 </file>
 
@@ -23311,10 +24599,10 @@
               <w:sz w:val="28"/>
             </w:rPr>
             <w:drawing>
-              <wp:inline distT="0" distB="0" distL="0" distR="0" wp14:anchorId="47679B3C" wp14:editId="6CBB2776">
+              <wp:inline distT="0" distB="0" distL="0" distR="0" wp14:anchorId="32ED2348" wp14:editId="4E6F58E6">
                 <wp:extent cx="609600" cy="609600"/>
                 <wp:effectExtent l="0" t="0" r="0" b="0"/>
-                <wp:docPr id="13" name="Immagine 13"/>
+                <wp:docPr id="26" name="Immagine 26"/>
                 <wp:cNvGraphicFramePr>
                   <a:graphicFrameLocks xmlns:a="http://schemas.openxmlformats.org/drawingml/2006/main" noChangeAspect="1"/>
                 </wp:cNvGraphicFramePr>
@@ -23679,10 +24967,10 @@
               <w:sz w:val="28"/>
             </w:rPr>
             <w:drawing>
-              <wp:inline distT="0" distB="0" distL="0" distR="0" wp14:anchorId="62E5B9D9" wp14:editId="2217ADE6">
+              <wp:inline distT="0" distB="0" distL="0" distR="0" wp14:anchorId="20B23DEF" wp14:editId="70FEAD26">
                 <wp:extent cx="609600" cy="609600"/>
                 <wp:effectExtent l="0" t="0" r="0" b="0"/>
-                <wp:docPr id="14" name="Immagine 14"/>
+                <wp:docPr id="27" name="Immagine 27"/>
                 <wp:cNvGraphicFramePr>
                   <a:graphicFrameLocks xmlns:a="http://schemas.openxmlformats.org/drawingml/2006/main" noChangeAspect="1"/>
                 </wp:cNvGraphicFramePr>
@@ -23837,7 +25125,7 @@
   </w:tbl>
   <w:sdt>
     <w:sdtPr>
-      <w:id w:val="-1895034248"/>
+      <w:id w:val="-996645896"/>
       <w:docPartObj>
         <w:docPartGallery w:val="Watermarks"/>
         <w:docPartUnique/>
@@ -23849,7 +25137,7 @@
           <w:pStyle w:val="Intestazione"/>
         </w:pPr>
         <w:r>
-          <w:pict w14:anchorId="2F147F37">
+          <w:pict w14:anchorId="0EDD7E8D">
             <v:shapetype id="_x0000_t136" coordsize="21600,21600" o:spt="136" adj="10800" path="m@7,l@8,m@5,21600l@6,21600e">
               <v:formulas>
                 <v:f eqn="sum #0 0 10800"/>
@@ -23874,7 +25162,7 @@
               </v:handles>
               <o:lock v:ext="edit" text="t" shapetype="t"/>
             </v:shapetype>
-            <v:shape id="PowerPlusWaterMarkObject357831064" o:spid="_x0000_s2051" type="#_x0000_t136" style="position:absolute;margin-left:0;margin-top:0;width:412.4pt;height:247.45pt;rotation:315;z-index:-251658752;mso-position-horizontal:center;mso-position-horizontal-relative:margin;mso-position-vertical:center;mso-position-vertical-relative:margin" o:allowincell="f" fillcolor="silver" stroked="f">
+            <v:shape id="_x0000_s2054" type="#_x0000_t136" style="position:absolute;margin-left:0;margin-top:0;width:412.4pt;height:247.45pt;rotation:315;z-index:-251652608;mso-position-horizontal:center;mso-position-horizontal-relative:margin;mso-position-vertical:center;mso-position-vertical-relative:margin" o:allowincell="f" fillcolor="silver" stroked="f">
               <v:fill opacity=".5"/>
               <v:textpath style="font-family:&quot;calibri&quot;;font-size:1pt" string="BOZZA"/>
               <w10:wrap anchorx="margin" anchory="margin"/>
@@ -23887,6 +25175,18 @@
 </w:hdr>
 </file>
 
+<file path=word/header9.xml><?xml version="1.0" encoding="utf-8"?>
+<w:hdr xmlns:wpc="http://schemas.microsoft.com/office/word/2010/wordprocessingCanvas" xmlns:cx="http://schemas.microsoft.com/office/drawing/2014/chartex" xmlns:cx1="http://schemas.microsoft.com/office/drawing/2015/9/8/chartex" xmlns:cx2="http://schemas.microsoft.com/office/drawing/2015/10/21/chartex" xmlns:cx3="http://schemas.microsoft.com/office/drawing/2016/5/9/chartex" xmlns:cx4="http://schemas.microsoft.com/office/drawing/2016/5/10/chartex" xmlns:cx5="http://schemas.microsoft.com/office/drawing/2016/5/11/chartex" xmlns:cx6="http://schemas.microsoft.com/office/drawing/2016/5/12/chartex" xmlns:cx7="http://schemas.microsoft.com/office/drawing/2016/5/13/chartex" xmlns:cx8="http://schemas.microsoft.com/office/drawing/2016/5/14/chartex" xmlns:mc="http://schemas.openxmlformats.org/markup-compatibility/2006" xmlns:aink="http://schemas.microsoft.com/office/drawing/2016/ink" xmlns:am3d="http://schemas.microsoft.com/office/drawing/2017/model3d" xmlns:o="urn:schemas-microsoft-com:office:office" xmlns:r="http://schemas.openxmlformats.org/officeDocument/2006/relationships" xmlns:m="http://schemas.openxmlformats.org/officeDocument/2006/math" xmlns:v="urn:schemas-microsoft-com:vml" xmlns:wp14="http://schemas.microsoft.com/office/word/2010/wordprocessingDrawing" xmlns:wp="http://schemas.openxmlformats.org/drawingml/2006/wordprocessingDrawing" xmlns:w10="urn:schemas-microsoft-com:office:word" xmlns:w="http://schemas.openxmlformats.org/wordprocessingml/2006/main" xmlns:w14="http://schemas.microsoft.com/office/word/2010/wordml" xmlns:w15="http://schemas.microsoft.com/office/word/2012/wordml" xmlns:w16cid="http://schemas.microsoft.com/office/word/2016/wordml/cid" xmlns:w16se="http://schemas.microsoft.com/office/word/2015/wordml/symex" xmlns:wpg="http://schemas.microsoft.com/office/word/2010/wordprocessingGroup" xmlns:wpi="http://schemas.microsoft.com/office/word/2010/wordprocessingInk" xmlns:wne="http://schemas.microsoft.com/office/word/2006/wordml" xmlns:wps="http://schemas.microsoft.com/office/word/2010/wordprocessingShape" mc:Ignorable="w14 w15 w16se w16cid wp14">
+  <w:p>
+    <w:pPr>
+      <w:pStyle w:val="Intestazione"/>
+    </w:pPr>
+  </w:p>
+  <w:p/>
+  <w:p/>
+</w:hdr>
+</file>
+
 <file path=word/numbering.xml><?xml version="1.0" encoding="utf-8"?>
 <w:numbering xmlns:wpc="http://schemas.microsoft.com/office/word/2010/wordprocessingCanvas" xmlns:cx="http://schemas.microsoft.com/office/drawing/2014/chartex" xmlns:cx1="http://schemas.microsoft.com/office/drawing/2015/9/8/chartex" xmlns:cx2="http://schemas.microsoft.com/office/drawing/2015/10/21/chartex" xmlns:cx3="http://schemas.microsoft.com/office/drawing/2016/5/9/chartex" xmlns:cx4="http://schemas.microsoft.com/office/drawing/2016/5/10/chartex" xmlns:cx5="http://schemas.microsoft.com/office/drawing/2016/5/11/chartex" xmlns:cx6="http://schemas.microsoft.com/office/drawing/2016/5/12/chartex" xmlns:cx7="http://schemas.microsoft.com/office/drawing/2016/5/13/chartex" xmlns:cx8="http://schemas.microsoft.com/office/drawing/2016/5/14/chartex" xmlns:mc="http://schemas.openxmlformats.org/markup-compatibility/2006" xmlns:aink="http://schemas.microsoft.com/office/drawing/2016/ink" xmlns:am3d="http://schemas.microsoft.com/office/drawing/2017/model3d" xmlns:o="urn:schemas-microsoft-com:office:office" xmlns:r="http://schemas.openxmlformats.org/officeDocument/2006/relationships" xmlns:m="http://schemas.openxmlformats.org/officeDocument/2006/math" xmlns:v="urn:schemas-microsoft-com:vml" xmlns:wp14="http://schemas.microsoft.com/office/word/2010/wordprocessingDrawing" xmlns:wp="http://schemas.openxmlformats.org/drawingml/2006/wordprocessingDrawing" xmlns:w10="urn:schemas-microsoft-com:office:word" xmlns:w="http://schemas.openxmlformats.org/wordprocessingml/2006/main" xmlns:w14="http://schemas.microsoft.com/office/word/2010/wordml" xmlns:w15="http://schemas.microsoft.com/office/word/2012/wordml" xmlns:w16cid="http://schemas.microsoft.com/office/word/2016/wordml/cid" xmlns:w16se="http://schemas.microsoft.com/office/word/2015/wordml/symex" xmlns:wpg="http://schemas.microsoft.com/office/word/2010/wordprocessingGroup" xmlns:wpi="http://schemas.microsoft.com/office/word/2010/wordprocessingInk" xmlns:wne="http://schemas.microsoft.com/office/word/2006/wordml" xmlns:wps="http://schemas.microsoft.com/office/word/2010/wordprocessingShape" mc:Ignorable="w14 w15 w16se w16cid wp14">
   <w:abstractNum w:abstractNumId="0" w15:restartNumberingAfterBreak="0">
@@ -28082,6 +29382,92 @@
     </w:lvl>
   </w:abstractNum>
   <w:abstractNum w:abstractNumId="35" w15:restartNumberingAfterBreak="0">
+    <w:nsid w:val="754404A2"/>
+    <w:multiLevelType w:val="hybridMultilevel"/>
+    <w:tmpl w:val="BA329A2A"/>
+    <w:lvl w:ilvl="0" w:tplc="0810000F">
+      <w:start w:val="1"/>
+      <w:numFmt w:val="decimal"/>
+      <w:lvlText w:val="%1."/>
+      <w:lvlJc w:val="left"/>
+      <w:pPr>
+        <w:ind w:left="1068" w:hanging="360"/>
+      </w:pPr>
+    </w:lvl>
+    <w:lvl w:ilvl="1" w:tplc="08100019">
+      <w:start w:val="1"/>
+      <w:numFmt w:val="lowerLetter"/>
+      <w:lvlText w:val="%2."/>
+      <w:lvlJc w:val="left"/>
+      <w:pPr>
+        <w:ind w:left="1788" w:hanging="360"/>
+      </w:pPr>
+    </w:lvl>
+    <w:lvl w:ilvl="2" w:tplc="0810001B">
+      <w:start w:val="1"/>
+      <w:numFmt w:val="lowerRoman"/>
+      <w:lvlText w:val="%3."/>
+      <w:lvlJc w:val="right"/>
+      <w:pPr>
+        <w:ind w:left="2508" w:hanging="180"/>
+      </w:pPr>
+    </w:lvl>
+    <w:lvl w:ilvl="3" w:tplc="0810000F">
+      <w:start w:val="1"/>
+      <w:numFmt w:val="decimal"/>
+      <w:lvlText w:val="%4."/>
+      <w:lvlJc w:val="left"/>
+      <w:pPr>
+        <w:ind w:left="3228" w:hanging="360"/>
+      </w:pPr>
+    </w:lvl>
+    <w:lvl w:ilvl="4" w:tplc="08100019">
+      <w:start w:val="1"/>
+      <w:numFmt w:val="lowerLetter"/>
+      <w:lvlText w:val="%5."/>
+      <w:lvlJc w:val="left"/>
+      <w:pPr>
+        <w:ind w:left="3948" w:hanging="360"/>
+      </w:pPr>
+    </w:lvl>
+    <w:lvl w:ilvl="5" w:tplc="0810001B">
+      <w:start w:val="1"/>
+      <w:numFmt w:val="lowerRoman"/>
+      <w:lvlText w:val="%6."/>
+      <w:lvlJc w:val="right"/>
+      <w:pPr>
+        <w:ind w:left="4668" w:hanging="180"/>
+      </w:pPr>
+    </w:lvl>
+    <w:lvl w:ilvl="6" w:tplc="0810000F">
+      <w:start w:val="1"/>
+      <w:numFmt w:val="decimal"/>
+      <w:lvlText w:val="%7."/>
+      <w:lvlJc w:val="left"/>
+      <w:pPr>
+        <w:ind w:left="5388" w:hanging="360"/>
+      </w:pPr>
+    </w:lvl>
+    <w:lvl w:ilvl="7" w:tplc="08100019">
+      <w:start w:val="1"/>
+      <w:numFmt w:val="lowerLetter"/>
+      <w:lvlText w:val="%8."/>
+      <w:lvlJc w:val="left"/>
+      <w:pPr>
+        <w:ind w:left="6108" w:hanging="360"/>
+      </w:pPr>
+    </w:lvl>
+    <w:lvl w:ilvl="8" w:tplc="0810001B">
+      <w:start w:val="1"/>
+      <w:numFmt w:val="lowerRoman"/>
+      <w:lvlText w:val="%9."/>
+      <w:lvlJc w:val="right"/>
+      <w:pPr>
+        <w:ind w:left="6828" w:hanging="180"/>
+      </w:pPr>
+    </w:lvl>
+  </w:abstractNum>
+  <w:abstractNum w:abstractNumId="36" w15:restartNumberingAfterBreak="0">
     <w:nsid w:val="7ACC392C"/>
     <w:multiLevelType w:val="hybridMultilevel"/>
     <w:tmpl w:val="F282F7F0"/>
@@ -28221,7 +29607,7 @@
       </w:rPr>
     </w:lvl>
   </w:abstractNum>
-  <w:abstractNum w:abstractNumId="36" w15:restartNumberingAfterBreak="0">
+  <w:abstractNum w:abstractNumId="37" w15:restartNumberingAfterBreak="0">
     <w:nsid w:val="7CD54937"/>
     <w:multiLevelType w:val="hybridMultilevel"/>
     <w:tmpl w:val="1AB0305A"/>
@@ -28392,7 +29778,7 @@
     <w:abstractNumId w:val="32"/>
   </w:num>
   <w:num w:numId="11">
-    <w:abstractNumId w:val="35"/>
+    <w:abstractNumId w:val="36"/>
   </w:num>
   <w:num w:numId="12">
     <w:abstractNumId w:val="7"/>
@@ -28401,7 +29787,7 @@
     <w:abstractNumId w:val="2"/>
   </w:num>
   <w:num w:numId="14">
-    <w:abstractNumId w:val="36"/>
+    <w:abstractNumId w:val="37"/>
   </w:num>
   <w:num w:numId="15">
     <w:abstractNumId w:val="9"/>
@@ -28525,6 +29911,9 @@
   </w:num>
   <w:num w:numId="46">
     <w:abstractNumId w:val="17"/>
+  </w:num>
+  <w:num w:numId="47">
+    <w:abstractNumId w:val="35"/>
   </w:num>
   <w:numIdMacAtCleanup w:val="14"/>
 </w:numbering>
@@ -29773,7 +31162,7 @@
 </file>
 
 <file path=customXml/itemProps1.xml><?xml version="1.0" encoding="utf-8"?>
-<ds:datastoreItem xmlns:ds="http://schemas.openxmlformats.org/officeDocument/2006/customXml" ds:itemID="{EF054460-E0B4-4414-953D-E767C6F405D5}">
+<ds:datastoreItem xmlns:ds="http://schemas.openxmlformats.org/officeDocument/2006/customXml" ds:itemID="{E2618B0F-7196-43CA-B671-62A3BF7F01A6}">
   <ds:schemaRefs>
     <ds:schemaRef ds:uri="http://schemas.openxmlformats.org/officeDocument/2006/bibliography"/>
   </ds:schemaRefs>

</xml_diff>